<commit_message>
Update Phát Xít - Xét từ góc độ chính trị-xã hội.docx
</commit_message>
<xml_diff>
--- a/HK6 - Current/Chủ nghĩa xã hội khoa học/Soạn từ các bạn/Phát Xít - Xét từ góc độ chính trị-xã hội.docx
+++ b/HK6 - Current/Chủ nghĩa xã hội khoa học/Soạn từ các bạn/Phát Xít - Xét từ góc độ chính trị-xã hội.docx
@@ -1,6 +1,6 @@
 
 <file path=word/document.xml><?xml version="1.0" encoding="utf-8"?>
-<w:document xmlns:wpc="http://schemas.microsoft.com/office/word/2010/wordprocessingCanvas" xmlns:cx="http://schemas.microsoft.com/office/drawing/2014/chartex" xmlns:cx1="http://schemas.microsoft.com/office/drawing/2015/9/8/chartex" xmlns:cx2="http://schemas.microsoft.com/office/drawing/2015/10/21/chartex" xmlns:cx3="http://schemas.microsoft.com/office/drawing/2016/5/9/chartex" xmlns:cx4="http://schemas.microsoft.com/office/drawing/2016/5/10/chartex" xmlns:cx5="http://schemas.microsoft.com/office/drawing/2016/5/11/chartex" xmlns:cx6="http://schemas.microsoft.com/office/drawing/2016/5/12/chartex" xmlns:cx7="http://schemas.microsoft.com/office/drawing/2016/5/13/chartex" xmlns:cx8="http://schemas.microsoft.com/office/drawing/2016/5/14/chartex" xmlns:mc="http://schemas.openxmlformats.org/markup-compatibility/2006" xmlns:aink="http://schemas.microsoft.com/office/drawing/2016/ink" xmlns:am3d="http://schemas.microsoft.com/office/drawing/2017/model3d" xmlns:o="urn:schemas-microsoft-com:office:office" xmlns:oel="http://schemas.microsoft.com/office/2019/extlst" xmlns:r="http://schemas.openxmlformats.org/officeDocument/2006/relationships" xmlns:m="http://schemas.openxmlformats.org/officeDocument/2006/math" xmlns:v="urn:schemas-microsoft-com:vml" xmlns:wp14="http://schemas.microsoft.com/office/word/2010/wordprocessingDrawing" xmlns:wp="http://schemas.openxmlformats.org/drawingml/2006/wordprocessingDrawing" xmlns:w10="urn:schemas-microsoft-com:office:word" xmlns:w="http://schemas.openxmlformats.org/wordprocessingml/2006/main" xmlns:w14="http://schemas.microsoft.com/office/word/2010/wordml" xmlns:w15="http://schemas.microsoft.com/office/word/2012/wordml" xmlns:w16cex="http://schemas.microsoft.com/office/word/2018/wordml/cex" xmlns:w16cid="http://schemas.microsoft.com/office/word/2016/wordml/cid" xmlns:w16="http://schemas.microsoft.com/office/word/2018/wordml" xmlns:w16sdtdh="http://schemas.microsoft.com/office/word/2020/wordml/sdtdatahash" xmlns:w16se="http://schemas.microsoft.com/office/word/2015/wordml/symex" xmlns:wpg="http://schemas.microsoft.com/office/word/2010/wordprocessingGroup" xmlns:wpi="http://schemas.microsoft.com/office/word/2010/wordprocessingInk" xmlns:wne="http://schemas.microsoft.com/office/word/2006/wordml" xmlns:wps="http://schemas.microsoft.com/office/word/2010/wordprocessingShape" mc:Ignorable="w14 w15 w16se w16cid w16 w16cex w16sdtdh wp14">
+<w:document xmlns:wpc="http://schemas.microsoft.com/office/word/2010/wordprocessingCanvas" xmlns:cx="http://schemas.microsoft.com/office/drawing/2014/chartex" xmlns:cx1="http://schemas.microsoft.com/office/drawing/2015/9/8/chartex" xmlns:cx2="http://schemas.microsoft.com/office/drawing/2015/10/21/chartex" xmlns:cx3="http://schemas.microsoft.com/office/drawing/2016/5/9/chartex" xmlns:cx4="http://schemas.microsoft.com/office/drawing/2016/5/10/chartex" xmlns:cx5="http://schemas.microsoft.com/office/drawing/2016/5/11/chartex" xmlns:cx6="http://schemas.microsoft.com/office/drawing/2016/5/12/chartex" xmlns:cx7="http://schemas.microsoft.com/office/drawing/2016/5/13/chartex" xmlns:cx8="http://schemas.microsoft.com/office/drawing/2016/5/14/chartex" xmlns:mc="http://schemas.openxmlformats.org/markup-compatibility/2006" xmlns:aink="http://schemas.microsoft.com/office/drawing/2016/ink" xmlns:am3d="http://schemas.microsoft.com/office/drawing/2017/model3d" xmlns:o="urn:schemas-microsoft-com:office:office" xmlns:oel="http://schemas.microsoft.com/office/2019/extlst" xmlns:r="http://schemas.openxmlformats.org/officeDocument/2006/relationships" xmlns:m="http://schemas.openxmlformats.org/officeDocument/2006/math" xmlns:v="urn:schemas-microsoft-com:vml" xmlns:wp14="http://schemas.microsoft.com/office/word/2010/wordprocessingDrawing" xmlns:wp="http://schemas.openxmlformats.org/drawingml/2006/wordprocessingDrawing" xmlns:w10="urn:schemas-microsoft-com:office:word" xmlns:w="http://schemas.openxmlformats.org/wordprocessingml/2006/main" xmlns:w14="http://schemas.microsoft.com/office/word/2010/wordml" xmlns:w15="http://schemas.microsoft.com/office/word/2012/wordml" xmlns:w16cex="http://schemas.microsoft.com/office/word/2018/wordml/cex" xmlns:w16cid="http://schemas.microsoft.com/office/word/2016/wordml/cid" xmlns:w16="http://schemas.microsoft.com/office/word/2018/wordml" xmlns:w16sdtdh="http://schemas.microsoft.com/office/word/2020/wordml/sdtdatahash" xmlns:w16se="http://schemas.microsoft.com/office/word/2015/wordml/symex" xmlns:wpg="http://schemas.microsoft.com/office/word/2010/wordprocessingGroup" xmlns:wpi="http://schemas.microsoft.com/office/word/2010/wordprocessingInk" xmlns:wne="http://schemas.microsoft.com/office/word/2006/wordml" xmlns:wps="http://schemas.microsoft.com/office/word/2010/wordprocessingShape" xmlns:a="http://schemas.openxmlformats.org/drawingml/2006/main" mc:Ignorable="w14 w15 w16se w16cid w16 w16cex w16sdtdh wp14">
   <w:body>
     <w:p>
       <w:pPr>
@@ -83,14 +83,340 @@
           <w:szCs w:val="26"/>
         </w:rPr>
       </w:pPr>
-      <w:r>
-        <w:rPr>
-          <w:rFonts w:ascii="Times New Roman" w:hAnsi="Times New Roman" w:cs="Times New Roman"/>
-          <w:sz w:val="26"/>
-          <w:szCs w:val="26"/>
-        </w:rPr>
-        <w:t>Chính cuộc đấu tranh giai cấp của các giai cấp có lợi ích đối lập nhau đặt ra nhu</w:t>
-      </w:r>
+      <w:proofErr w:type="spellStart"/>
+      <w:r>
+        <w:rPr>
+          <w:rFonts w:ascii="Times New Roman" w:hAnsi="Times New Roman" w:cs="Times New Roman"/>
+          <w:sz w:val="26"/>
+          <w:szCs w:val="26"/>
+        </w:rPr>
+        <w:t>Chính</w:t>
+      </w:r>
+      <w:proofErr w:type="spellEnd"/>
+      <w:r>
+        <w:rPr>
+          <w:rFonts w:ascii="Times New Roman" w:hAnsi="Times New Roman" w:cs="Times New Roman"/>
+          <w:sz w:val="26"/>
+          <w:szCs w:val="26"/>
+        </w:rPr>
+        <w:t xml:space="preserve"> </w:t>
+      </w:r>
+      <w:proofErr w:type="spellStart"/>
+      <w:r>
+        <w:rPr>
+          <w:rFonts w:ascii="Times New Roman" w:hAnsi="Times New Roman" w:cs="Times New Roman"/>
+          <w:sz w:val="26"/>
+          <w:szCs w:val="26"/>
+        </w:rPr>
+        <w:t>cuộc</w:t>
+      </w:r>
+      <w:proofErr w:type="spellEnd"/>
+      <w:r>
+        <w:rPr>
+          <w:rFonts w:ascii="Times New Roman" w:hAnsi="Times New Roman" w:cs="Times New Roman"/>
+          <w:sz w:val="26"/>
+          <w:szCs w:val="26"/>
+        </w:rPr>
+        <w:t xml:space="preserve"> </w:t>
+      </w:r>
+      <w:proofErr w:type="spellStart"/>
+      <w:r>
+        <w:rPr>
+          <w:rFonts w:ascii="Times New Roman" w:hAnsi="Times New Roman" w:cs="Times New Roman"/>
+          <w:sz w:val="26"/>
+          <w:szCs w:val="26"/>
+        </w:rPr>
+        <w:t>đấu</w:t>
+      </w:r>
+      <w:proofErr w:type="spellEnd"/>
+      <w:r>
+        <w:rPr>
+          <w:rFonts w:ascii="Times New Roman" w:hAnsi="Times New Roman" w:cs="Times New Roman"/>
+          <w:sz w:val="26"/>
+          <w:szCs w:val="26"/>
+        </w:rPr>
+        <w:t xml:space="preserve"> </w:t>
+      </w:r>
+      <w:proofErr w:type="spellStart"/>
+      <w:r>
+        <w:rPr>
+          <w:rFonts w:ascii="Times New Roman" w:hAnsi="Times New Roman" w:cs="Times New Roman"/>
+          <w:sz w:val="26"/>
+          <w:szCs w:val="26"/>
+        </w:rPr>
+        <w:t>tranh</w:t>
+      </w:r>
+      <w:proofErr w:type="spellEnd"/>
+      <w:r>
+        <w:rPr>
+          <w:rFonts w:ascii="Times New Roman" w:hAnsi="Times New Roman" w:cs="Times New Roman"/>
+          <w:sz w:val="26"/>
+          <w:szCs w:val="26"/>
+        </w:rPr>
+        <w:t xml:space="preserve"> </w:t>
+      </w:r>
+      <w:proofErr w:type="spellStart"/>
+      <w:r>
+        <w:rPr>
+          <w:rFonts w:ascii="Times New Roman" w:hAnsi="Times New Roman" w:cs="Times New Roman"/>
+          <w:sz w:val="26"/>
+          <w:szCs w:val="26"/>
+        </w:rPr>
+        <w:t>giai</w:t>
+      </w:r>
+      <w:proofErr w:type="spellEnd"/>
+      <w:r>
+        <w:rPr>
+          <w:rFonts w:ascii="Times New Roman" w:hAnsi="Times New Roman" w:cs="Times New Roman"/>
+          <w:sz w:val="26"/>
+          <w:szCs w:val="26"/>
+        </w:rPr>
+        <w:t xml:space="preserve"> </w:t>
+      </w:r>
+      <w:proofErr w:type="spellStart"/>
+      <w:r>
+        <w:rPr>
+          <w:rFonts w:ascii="Times New Roman" w:hAnsi="Times New Roman" w:cs="Times New Roman"/>
+          <w:sz w:val="26"/>
+          <w:szCs w:val="26"/>
+        </w:rPr>
+        <w:t>cấp</w:t>
+      </w:r>
+      <w:proofErr w:type="spellEnd"/>
+      <w:r>
+        <w:rPr>
+          <w:rFonts w:ascii="Times New Roman" w:hAnsi="Times New Roman" w:cs="Times New Roman"/>
+          <w:sz w:val="26"/>
+          <w:szCs w:val="26"/>
+        </w:rPr>
+        <w:t xml:space="preserve"> </w:t>
+      </w:r>
+      <w:proofErr w:type="spellStart"/>
+      <w:r>
+        <w:rPr>
+          <w:rFonts w:ascii="Times New Roman" w:hAnsi="Times New Roman" w:cs="Times New Roman"/>
+          <w:sz w:val="26"/>
+          <w:szCs w:val="26"/>
+        </w:rPr>
+        <w:t>của</w:t>
+      </w:r>
+      <w:proofErr w:type="spellEnd"/>
+      <w:r>
+        <w:rPr>
+          <w:rFonts w:ascii="Times New Roman" w:hAnsi="Times New Roman" w:cs="Times New Roman"/>
+          <w:sz w:val="26"/>
+          <w:szCs w:val="26"/>
+        </w:rPr>
+        <w:t xml:space="preserve"> </w:t>
+      </w:r>
+      <w:proofErr w:type="spellStart"/>
+      <w:r>
+        <w:rPr>
+          <w:rFonts w:ascii="Times New Roman" w:hAnsi="Times New Roman" w:cs="Times New Roman"/>
+          <w:sz w:val="26"/>
+          <w:szCs w:val="26"/>
+        </w:rPr>
+        <w:t>các</w:t>
+      </w:r>
+      <w:proofErr w:type="spellEnd"/>
+      <w:r>
+        <w:rPr>
+          <w:rFonts w:ascii="Times New Roman" w:hAnsi="Times New Roman" w:cs="Times New Roman"/>
+          <w:sz w:val="26"/>
+          <w:szCs w:val="26"/>
+        </w:rPr>
+        <w:t xml:space="preserve"> </w:t>
+      </w:r>
+      <w:proofErr w:type="spellStart"/>
+      <w:r>
+        <w:rPr>
+          <w:rFonts w:ascii="Times New Roman" w:hAnsi="Times New Roman" w:cs="Times New Roman"/>
+          <w:sz w:val="26"/>
+          <w:szCs w:val="26"/>
+        </w:rPr>
+        <w:t>giai</w:t>
+      </w:r>
+      <w:proofErr w:type="spellEnd"/>
+      <w:r>
+        <w:rPr>
+          <w:rFonts w:ascii="Times New Roman" w:hAnsi="Times New Roman" w:cs="Times New Roman"/>
+          <w:sz w:val="26"/>
+          <w:szCs w:val="26"/>
+        </w:rPr>
+        <w:t xml:space="preserve"> </w:t>
+      </w:r>
+      <w:proofErr w:type="spellStart"/>
+      <w:r>
+        <w:rPr>
+          <w:rFonts w:ascii="Times New Roman" w:hAnsi="Times New Roman" w:cs="Times New Roman"/>
+          <w:sz w:val="26"/>
+          <w:szCs w:val="26"/>
+        </w:rPr>
+        <w:t>cấp</w:t>
+      </w:r>
+      <w:proofErr w:type="spellEnd"/>
+      <w:r>
+        <w:rPr>
+          <w:rFonts w:ascii="Times New Roman" w:hAnsi="Times New Roman" w:cs="Times New Roman"/>
+          <w:sz w:val="26"/>
+          <w:szCs w:val="26"/>
+        </w:rPr>
+        <w:t xml:space="preserve"> </w:t>
+      </w:r>
+      <w:proofErr w:type="spellStart"/>
+      <w:r>
+        <w:rPr>
+          <w:rFonts w:ascii="Times New Roman" w:hAnsi="Times New Roman" w:cs="Times New Roman"/>
+          <w:sz w:val="26"/>
+          <w:szCs w:val="26"/>
+        </w:rPr>
+        <w:t>có</w:t>
+      </w:r>
+      <w:proofErr w:type="spellEnd"/>
+      <w:r>
+        <w:rPr>
+          <w:rFonts w:ascii="Times New Roman" w:hAnsi="Times New Roman" w:cs="Times New Roman"/>
+          <w:sz w:val="26"/>
+          <w:szCs w:val="26"/>
+        </w:rPr>
+        <w:t xml:space="preserve"> </w:t>
+      </w:r>
+      <w:proofErr w:type="spellStart"/>
+      <w:r>
+        <w:rPr>
+          <w:rFonts w:ascii="Times New Roman" w:hAnsi="Times New Roman" w:cs="Times New Roman"/>
+          <w:sz w:val="26"/>
+          <w:szCs w:val="26"/>
+        </w:rPr>
+        <w:t>lợi</w:t>
+      </w:r>
+      <w:proofErr w:type="spellEnd"/>
+      <w:r>
+        <w:rPr>
+          <w:rFonts w:ascii="Times New Roman" w:hAnsi="Times New Roman" w:cs="Times New Roman"/>
+          <w:sz w:val="26"/>
+          <w:szCs w:val="26"/>
+        </w:rPr>
+        <w:t xml:space="preserve"> </w:t>
+      </w:r>
+      <w:proofErr w:type="spellStart"/>
+      <w:r>
+        <w:rPr>
+          <w:rFonts w:ascii="Times New Roman" w:hAnsi="Times New Roman" w:cs="Times New Roman"/>
+          <w:sz w:val="26"/>
+          <w:szCs w:val="26"/>
+        </w:rPr>
+        <w:t>ích</w:t>
+      </w:r>
+      <w:proofErr w:type="spellEnd"/>
+      <w:r>
+        <w:rPr>
+          <w:rFonts w:ascii="Times New Roman" w:hAnsi="Times New Roman" w:cs="Times New Roman"/>
+          <w:sz w:val="26"/>
+          <w:szCs w:val="26"/>
+        </w:rPr>
+        <w:t xml:space="preserve"> </w:t>
+      </w:r>
+      <w:proofErr w:type="spellStart"/>
+      <w:r>
+        <w:rPr>
+          <w:rFonts w:ascii="Times New Roman" w:hAnsi="Times New Roman" w:cs="Times New Roman"/>
+          <w:sz w:val="26"/>
+          <w:szCs w:val="26"/>
+        </w:rPr>
+        <w:t>đối</w:t>
+      </w:r>
+      <w:proofErr w:type="spellEnd"/>
+      <w:r>
+        <w:rPr>
+          <w:rFonts w:ascii="Times New Roman" w:hAnsi="Times New Roman" w:cs="Times New Roman"/>
+          <w:sz w:val="26"/>
+          <w:szCs w:val="26"/>
+        </w:rPr>
+        <w:t xml:space="preserve"> </w:t>
+      </w:r>
+      <w:proofErr w:type="spellStart"/>
+      <w:r>
+        <w:rPr>
+          <w:rFonts w:ascii="Times New Roman" w:hAnsi="Times New Roman" w:cs="Times New Roman"/>
+          <w:sz w:val="26"/>
+          <w:szCs w:val="26"/>
+        </w:rPr>
+        <w:t>lập</w:t>
+      </w:r>
+      <w:proofErr w:type="spellEnd"/>
+      <w:r>
+        <w:rPr>
+          <w:rFonts w:ascii="Times New Roman" w:hAnsi="Times New Roman" w:cs="Times New Roman"/>
+          <w:sz w:val="26"/>
+          <w:szCs w:val="26"/>
+        </w:rPr>
+        <w:t xml:space="preserve"> </w:t>
+      </w:r>
+      <w:proofErr w:type="spellStart"/>
+      <w:r>
+        <w:rPr>
+          <w:rFonts w:ascii="Times New Roman" w:hAnsi="Times New Roman" w:cs="Times New Roman"/>
+          <w:sz w:val="26"/>
+          <w:szCs w:val="26"/>
+        </w:rPr>
+        <w:t>nhau</w:t>
+      </w:r>
+      <w:proofErr w:type="spellEnd"/>
+      <w:r>
+        <w:rPr>
+          <w:rFonts w:ascii="Times New Roman" w:hAnsi="Times New Roman" w:cs="Times New Roman"/>
+          <w:sz w:val="26"/>
+          <w:szCs w:val="26"/>
+        </w:rPr>
+        <w:t xml:space="preserve"> </w:t>
+      </w:r>
+      <w:proofErr w:type="spellStart"/>
+      <w:r>
+        <w:rPr>
+          <w:rFonts w:ascii="Times New Roman" w:hAnsi="Times New Roman" w:cs="Times New Roman"/>
+          <w:sz w:val="26"/>
+          <w:szCs w:val="26"/>
+        </w:rPr>
+        <w:t>đặt</w:t>
+      </w:r>
+      <w:proofErr w:type="spellEnd"/>
+      <w:r>
+        <w:rPr>
+          <w:rFonts w:ascii="Times New Roman" w:hAnsi="Times New Roman" w:cs="Times New Roman"/>
+          <w:sz w:val="26"/>
+          <w:szCs w:val="26"/>
+        </w:rPr>
+        <w:t xml:space="preserve"> </w:t>
+      </w:r>
+      <w:proofErr w:type="spellStart"/>
+      <w:r>
+        <w:rPr>
+          <w:rFonts w:ascii="Times New Roman" w:hAnsi="Times New Roman" w:cs="Times New Roman"/>
+          <w:sz w:val="26"/>
+          <w:szCs w:val="26"/>
+        </w:rPr>
+        <w:t>ra</w:t>
+      </w:r>
+      <w:proofErr w:type="spellEnd"/>
+      <w:r>
+        <w:rPr>
+          <w:rFonts w:ascii="Times New Roman" w:hAnsi="Times New Roman" w:cs="Times New Roman"/>
+          <w:sz w:val="26"/>
+          <w:szCs w:val="26"/>
+        </w:rPr>
+        <w:t xml:space="preserve"> </w:t>
+      </w:r>
+      <w:proofErr w:type="spellStart"/>
+      <w:r>
+        <w:rPr>
+          <w:rFonts w:ascii="Times New Roman" w:hAnsi="Times New Roman" w:cs="Times New Roman"/>
+          <w:sz w:val="26"/>
+          <w:szCs w:val="26"/>
+        </w:rPr>
+        <w:t>nhu</w:t>
+      </w:r>
+      <w:proofErr w:type="spellEnd"/>
       <w:r>
         <w:rPr>
           <w:rFonts w:ascii="Times New Roman" w:hAnsi="Times New Roman" w:cs="Times New Roman"/>
@@ -98,16 +424,9 @@
           <w:szCs w:val="26"/>
           <w:lang w:val="vi-VN"/>
         </w:rPr>
-        <w:t xml:space="preserve"> cầu tất yếu </w:t>
-      </w:r>
-      <w:r>
-        <w:rPr>
-          <w:rFonts w:ascii="Times New Roman" w:hAnsi="Times New Roman" w:cs="Times New Roman"/>
-          <w:sz w:val="26"/>
-          <w:szCs w:val="26"/>
-        </w:rPr>
-        <w:t>khách quan mỗi giai cấp đứng ở vị trí trung tâm đều phải tìm cách liên minh với các</w:t>
-      </w:r>
+        <w:t xml:space="preserve"> </w:t>
+      </w:r>
+      <w:proofErr w:type="spellStart"/>
       <w:r>
         <w:rPr>
           <w:rFonts w:ascii="Times New Roman" w:hAnsi="Times New Roman" w:cs="Times New Roman"/>
@@ -115,16 +434,9 @@
           <w:szCs w:val="26"/>
           <w:lang w:val="vi-VN"/>
         </w:rPr>
-        <w:t xml:space="preserve"> </w:t>
-      </w:r>
-      <w:r>
-        <w:rPr>
-          <w:rFonts w:ascii="Times New Roman" w:hAnsi="Times New Roman" w:cs="Times New Roman"/>
-          <w:sz w:val="26"/>
-          <w:szCs w:val="26"/>
-        </w:rPr>
-        <w:t>giai cấp để tập hợp lực lượng</w:t>
-      </w:r>
+        <w:t>cầu</w:t>
+      </w:r>
+      <w:proofErr w:type="spellEnd"/>
       <w:r>
         <w:rPr>
           <w:rFonts w:ascii="Times New Roman" w:hAnsi="Times New Roman" w:cs="Times New Roman"/>
@@ -134,13 +446,641 @@
         </w:rPr>
         <w:t xml:space="preserve"> </w:t>
       </w:r>
-      <w:r>
-        <w:rPr>
-          <w:rFonts w:ascii="Times New Roman" w:hAnsi="Times New Roman" w:cs="Times New Roman"/>
-          <w:sz w:val="26"/>
-          <w:szCs w:val="26"/>
-        </w:rPr>
-        <w:t>thực hiện những nhu cầu và lợi ích chung.</w:t>
+      <w:proofErr w:type="spellStart"/>
+      <w:r>
+        <w:rPr>
+          <w:rFonts w:ascii="Times New Roman" w:hAnsi="Times New Roman" w:cs="Times New Roman"/>
+          <w:sz w:val="26"/>
+          <w:szCs w:val="26"/>
+          <w:lang w:val="vi-VN"/>
+        </w:rPr>
+        <w:t>tất</w:t>
+      </w:r>
+      <w:proofErr w:type="spellEnd"/>
+      <w:r>
+        <w:rPr>
+          <w:rFonts w:ascii="Times New Roman" w:hAnsi="Times New Roman" w:cs="Times New Roman"/>
+          <w:sz w:val="26"/>
+          <w:szCs w:val="26"/>
+          <w:lang w:val="vi-VN"/>
+        </w:rPr>
+        <w:t xml:space="preserve"> </w:t>
+      </w:r>
+      <w:proofErr w:type="spellStart"/>
+      <w:r>
+        <w:rPr>
+          <w:rFonts w:ascii="Times New Roman" w:hAnsi="Times New Roman" w:cs="Times New Roman"/>
+          <w:sz w:val="26"/>
+          <w:szCs w:val="26"/>
+          <w:lang w:val="vi-VN"/>
+        </w:rPr>
+        <w:t>yếu</w:t>
+      </w:r>
+      <w:proofErr w:type="spellEnd"/>
+      <w:r>
+        <w:rPr>
+          <w:rFonts w:ascii="Times New Roman" w:hAnsi="Times New Roman" w:cs="Times New Roman"/>
+          <w:sz w:val="26"/>
+          <w:szCs w:val="26"/>
+          <w:lang w:val="vi-VN"/>
+        </w:rPr>
+        <w:t xml:space="preserve"> </w:t>
+      </w:r>
+      <w:proofErr w:type="spellStart"/>
+      <w:r>
+        <w:rPr>
+          <w:rFonts w:ascii="Times New Roman" w:hAnsi="Times New Roman" w:cs="Times New Roman"/>
+          <w:sz w:val="26"/>
+          <w:szCs w:val="26"/>
+        </w:rPr>
+        <w:t>khách</w:t>
+      </w:r>
+      <w:proofErr w:type="spellEnd"/>
+      <w:r>
+        <w:rPr>
+          <w:rFonts w:ascii="Times New Roman" w:hAnsi="Times New Roman" w:cs="Times New Roman"/>
+          <w:sz w:val="26"/>
+          <w:szCs w:val="26"/>
+        </w:rPr>
+        <w:t xml:space="preserve"> </w:t>
+      </w:r>
+      <w:proofErr w:type="spellStart"/>
+      <w:r>
+        <w:rPr>
+          <w:rFonts w:ascii="Times New Roman" w:hAnsi="Times New Roman" w:cs="Times New Roman"/>
+          <w:sz w:val="26"/>
+          <w:szCs w:val="26"/>
+        </w:rPr>
+        <w:t>quan</w:t>
+      </w:r>
+      <w:proofErr w:type="spellEnd"/>
+      <w:r>
+        <w:rPr>
+          <w:rFonts w:ascii="Times New Roman" w:hAnsi="Times New Roman" w:cs="Times New Roman"/>
+          <w:sz w:val="26"/>
+          <w:szCs w:val="26"/>
+        </w:rPr>
+        <w:t xml:space="preserve"> </w:t>
+      </w:r>
+      <w:proofErr w:type="spellStart"/>
+      <w:r>
+        <w:rPr>
+          <w:rFonts w:ascii="Times New Roman" w:hAnsi="Times New Roman" w:cs="Times New Roman"/>
+          <w:sz w:val="26"/>
+          <w:szCs w:val="26"/>
+        </w:rPr>
+        <w:t>mỗi</w:t>
+      </w:r>
+      <w:proofErr w:type="spellEnd"/>
+      <w:r>
+        <w:rPr>
+          <w:rFonts w:ascii="Times New Roman" w:hAnsi="Times New Roman" w:cs="Times New Roman"/>
+          <w:sz w:val="26"/>
+          <w:szCs w:val="26"/>
+        </w:rPr>
+        <w:t xml:space="preserve"> </w:t>
+      </w:r>
+      <w:proofErr w:type="spellStart"/>
+      <w:r>
+        <w:rPr>
+          <w:rFonts w:ascii="Times New Roman" w:hAnsi="Times New Roman" w:cs="Times New Roman"/>
+          <w:sz w:val="26"/>
+          <w:szCs w:val="26"/>
+        </w:rPr>
+        <w:t>giai</w:t>
+      </w:r>
+      <w:proofErr w:type="spellEnd"/>
+      <w:r>
+        <w:rPr>
+          <w:rFonts w:ascii="Times New Roman" w:hAnsi="Times New Roman" w:cs="Times New Roman"/>
+          <w:sz w:val="26"/>
+          <w:szCs w:val="26"/>
+        </w:rPr>
+        <w:t xml:space="preserve"> </w:t>
+      </w:r>
+      <w:proofErr w:type="spellStart"/>
+      <w:r>
+        <w:rPr>
+          <w:rFonts w:ascii="Times New Roman" w:hAnsi="Times New Roman" w:cs="Times New Roman"/>
+          <w:sz w:val="26"/>
+          <w:szCs w:val="26"/>
+        </w:rPr>
+        <w:t>cấp</w:t>
+      </w:r>
+      <w:proofErr w:type="spellEnd"/>
+      <w:r>
+        <w:rPr>
+          <w:rFonts w:ascii="Times New Roman" w:hAnsi="Times New Roman" w:cs="Times New Roman"/>
+          <w:sz w:val="26"/>
+          <w:szCs w:val="26"/>
+        </w:rPr>
+        <w:t xml:space="preserve"> </w:t>
+      </w:r>
+      <w:proofErr w:type="spellStart"/>
+      <w:r>
+        <w:rPr>
+          <w:rFonts w:ascii="Times New Roman" w:hAnsi="Times New Roman" w:cs="Times New Roman"/>
+          <w:sz w:val="26"/>
+          <w:szCs w:val="26"/>
+        </w:rPr>
+        <w:t>đứng</w:t>
+      </w:r>
+      <w:proofErr w:type="spellEnd"/>
+      <w:r>
+        <w:rPr>
+          <w:rFonts w:ascii="Times New Roman" w:hAnsi="Times New Roman" w:cs="Times New Roman"/>
+          <w:sz w:val="26"/>
+          <w:szCs w:val="26"/>
+        </w:rPr>
+        <w:t xml:space="preserve"> ở </w:t>
+      </w:r>
+      <w:proofErr w:type="spellStart"/>
+      <w:r>
+        <w:rPr>
+          <w:rFonts w:ascii="Times New Roman" w:hAnsi="Times New Roman" w:cs="Times New Roman"/>
+          <w:sz w:val="26"/>
+          <w:szCs w:val="26"/>
+        </w:rPr>
+        <w:t>vị</w:t>
+      </w:r>
+      <w:proofErr w:type="spellEnd"/>
+      <w:r>
+        <w:rPr>
+          <w:rFonts w:ascii="Times New Roman" w:hAnsi="Times New Roman" w:cs="Times New Roman"/>
+          <w:sz w:val="26"/>
+          <w:szCs w:val="26"/>
+        </w:rPr>
+        <w:t xml:space="preserve"> </w:t>
+      </w:r>
+      <w:proofErr w:type="spellStart"/>
+      <w:r>
+        <w:rPr>
+          <w:rFonts w:ascii="Times New Roman" w:hAnsi="Times New Roman" w:cs="Times New Roman"/>
+          <w:sz w:val="26"/>
+          <w:szCs w:val="26"/>
+        </w:rPr>
+        <w:t>trí</w:t>
+      </w:r>
+      <w:proofErr w:type="spellEnd"/>
+      <w:r>
+        <w:rPr>
+          <w:rFonts w:ascii="Times New Roman" w:hAnsi="Times New Roman" w:cs="Times New Roman"/>
+          <w:sz w:val="26"/>
+          <w:szCs w:val="26"/>
+        </w:rPr>
+        <w:t xml:space="preserve"> </w:t>
+      </w:r>
+      <w:proofErr w:type="spellStart"/>
+      <w:r>
+        <w:rPr>
+          <w:rFonts w:ascii="Times New Roman" w:hAnsi="Times New Roman" w:cs="Times New Roman"/>
+          <w:sz w:val="26"/>
+          <w:szCs w:val="26"/>
+        </w:rPr>
+        <w:t>trung</w:t>
+      </w:r>
+      <w:proofErr w:type="spellEnd"/>
+      <w:r>
+        <w:rPr>
+          <w:rFonts w:ascii="Times New Roman" w:hAnsi="Times New Roman" w:cs="Times New Roman"/>
+          <w:sz w:val="26"/>
+          <w:szCs w:val="26"/>
+        </w:rPr>
+        <w:t xml:space="preserve"> </w:t>
+      </w:r>
+      <w:proofErr w:type="spellStart"/>
+      <w:r>
+        <w:rPr>
+          <w:rFonts w:ascii="Times New Roman" w:hAnsi="Times New Roman" w:cs="Times New Roman"/>
+          <w:sz w:val="26"/>
+          <w:szCs w:val="26"/>
+        </w:rPr>
+        <w:t>tâm</w:t>
+      </w:r>
+      <w:proofErr w:type="spellEnd"/>
+      <w:r>
+        <w:rPr>
+          <w:rFonts w:ascii="Times New Roman" w:hAnsi="Times New Roman" w:cs="Times New Roman"/>
+          <w:sz w:val="26"/>
+          <w:szCs w:val="26"/>
+        </w:rPr>
+        <w:t xml:space="preserve"> </w:t>
+      </w:r>
+      <w:proofErr w:type="spellStart"/>
+      <w:r>
+        <w:rPr>
+          <w:rFonts w:ascii="Times New Roman" w:hAnsi="Times New Roman" w:cs="Times New Roman"/>
+          <w:sz w:val="26"/>
+          <w:szCs w:val="26"/>
+        </w:rPr>
+        <w:t>đều</w:t>
+      </w:r>
+      <w:proofErr w:type="spellEnd"/>
+      <w:r>
+        <w:rPr>
+          <w:rFonts w:ascii="Times New Roman" w:hAnsi="Times New Roman" w:cs="Times New Roman"/>
+          <w:sz w:val="26"/>
+          <w:szCs w:val="26"/>
+        </w:rPr>
+        <w:t xml:space="preserve"> </w:t>
+      </w:r>
+      <w:proofErr w:type="spellStart"/>
+      <w:r>
+        <w:rPr>
+          <w:rFonts w:ascii="Times New Roman" w:hAnsi="Times New Roman" w:cs="Times New Roman"/>
+          <w:sz w:val="26"/>
+          <w:szCs w:val="26"/>
+        </w:rPr>
+        <w:t>phải</w:t>
+      </w:r>
+      <w:proofErr w:type="spellEnd"/>
+      <w:r>
+        <w:rPr>
+          <w:rFonts w:ascii="Times New Roman" w:hAnsi="Times New Roman" w:cs="Times New Roman"/>
+          <w:sz w:val="26"/>
+          <w:szCs w:val="26"/>
+        </w:rPr>
+        <w:t xml:space="preserve"> </w:t>
+      </w:r>
+      <w:proofErr w:type="spellStart"/>
+      <w:r>
+        <w:rPr>
+          <w:rFonts w:ascii="Times New Roman" w:hAnsi="Times New Roman" w:cs="Times New Roman"/>
+          <w:sz w:val="26"/>
+          <w:szCs w:val="26"/>
+        </w:rPr>
+        <w:t>tìm</w:t>
+      </w:r>
+      <w:proofErr w:type="spellEnd"/>
+      <w:r>
+        <w:rPr>
+          <w:rFonts w:ascii="Times New Roman" w:hAnsi="Times New Roman" w:cs="Times New Roman"/>
+          <w:sz w:val="26"/>
+          <w:szCs w:val="26"/>
+        </w:rPr>
+        <w:t xml:space="preserve"> </w:t>
+      </w:r>
+      <w:proofErr w:type="spellStart"/>
+      <w:r>
+        <w:rPr>
+          <w:rFonts w:ascii="Times New Roman" w:hAnsi="Times New Roman" w:cs="Times New Roman"/>
+          <w:sz w:val="26"/>
+          <w:szCs w:val="26"/>
+        </w:rPr>
+        <w:t>cách</w:t>
+      </w:r>
+      <w:proofErr w:type="spellEnd"/>
+      <w:r>
+        <w:rPr>
+          <w:rFonts w:ascii="Times New Roman" w:hAnsi="Times New Roman" w:cs="Times New Roman"/>
+          <w:sz w:val="26"/>
+          <w:szCs w:val="26"/>
+        </w:rPr>
+        <w:t xml:space="preserve"> </w:t>
+      </w:r>
+      <w:proofErr w:type="spellStart"/>
+      <w:r>
+        <w:rPr>
+          <w:rFonts w:ascii="Times New Roman" w:hAnsi="Times New Roman" w:cs="Times New Roman"/>
+          <w:sz w:val="26"/>
+          <w:szCs w:val="26"/>
+        </w:rPr>
+        <w:t>liên</w:t>
+      </w:r>
+      <w:proofErr w:type="spellEnd"/>
+      <w:r>
+        <w:rPr>
+          <w:rFonts w:ascii="Times New Roman" w:hAnsi="Times New Roman" w:cs="Times New Roman"/>
+          <w:sz w:val="26"/>
+          <w:szCs w:val="26"/>
+        </w:rPr>
+        <w:t xml:space="preserve"> </w:t>
+      </w:r>
+      <w:proofErr w:type="spellStart"/>
+      <w:r>
+        <w:rPr>
+          <w:rFonts w:ascii="Times New Roman" w:hAnsi="Times New Roman" w:cs="Times New Roman"/>
+          <w:sz w:val="26"/>
+          <w:szCs w:val="26"/>
+        </w:rPr>
+        <w:t>minh</w:t>
+      </w:r>
+      <w:proofErr w:type="spellEnd"/>
+      <w:r>
+        <w:rPr>
+          <w:rFonts w:ascii="Times New Roman" w:hAnsi="Times New Roman" w:cs="Times New Roman"/>
+          <w:sz w:val="26"/>
+          <w:szCs w:val="26"/>
+        </w:rPr>
+        <w:t xml:space="preserve"> </w:t>
+      </w:r>
+      <w:proofErr w:type="spellStart"/>
+      <w:r>
+        <w:rPr>
+          <w:rFonts w:ascii="Times New Roman" w:hAnsi="Times New Roman" w:cs="Times New Roman"/>
+          <w:sz w:val="26"/>
+          <w:szCs w:val="26"/>
+        </w:rPr>
+        <w:t>với</w:t>
+      </w:r>
+      <w:proofErr w:type="spellEnd"/>
+      <w:r>
+        <w:rPr>
+          <w:rFonts w:ascii="Times New Roman" w:hAnsi="Times New Roman" w:cs="Times New Roman"/>
+          <w:sz w:val="26"/>
+          <w:szCs w:val="26"/>
+        </w:rPr>
+        <w:t xml:space="preserve"> </w:t>
+      </w:r>
+      <w:proofErr w:type="spellStart"/>
+      <w:r>
+        <w:rPr>
+          <w:rFonts w:ascii="Times New Roman" w:hAnsi="Times New Roman" w:cs="Times New Roman"/>
+          <w:sz w:val="26"/>
+          <w:szCs w:val="26"/>
+        </w:rPr>
+        <w:t>các</w:t>
+      </w:r>
+      <w:proofErr w:type="spellEnd"/>
+      <w:r>
+        <w:rPr>
+          <w:rFonts w:ascii="Times New Roman" w:hAnsi="Times New Roman" w:cs="Times New Roman"/>
+          <w:sz w:val="26"/>
+          <w:szCs w:val="26"/>
+          <w:lang w:val="vi-VN"/>
+        </w:rPr>
+        <w:t xml:space="preserve"> </w:t>
+      </w:r>
+      <w:proofErr w:type="spellStart"/>
+      <w:r>
+        <w:rPr>
+          <w:rFonts w:ascii="Times New Roman" w:hAnsi="Times New Roman" w:cs="Times New Roman"/>
+          <w:sz w:val="26"/>
+          <w:szCs w:val="26"/>
+        </w:rPr>
+        <w:t>giai</w:t>
+      </w:r>
+      <w:proofErr w:type="spellEnd"/>
+      <w:r>
+        <w:rPr>
+          <w:rFonts w:ascii="Times New Roman" w:hAnsi="Times New Roman" w:cs="Times New Roman"/>
+          <w:sz w:val="26"/>
+          <w:szCs w:val="26"/>
+        </w:rPr>
+        <w:t xml:space="preserve"> </w:t>
+      </w:r>
+      <w:proofErr w:type="spellStart"/>
+      <w:r>
+        <w:rPr>
+          <w:rFonts w:ascii="Times New Roman" w:hAnsi="Times New Roman" w:cs="Times New Roman"/>
+          <w:sz w:val="26"/>
+          <w:szCs w:val="26"/>
+        </w:rPr>
+        <w:t>cấp</w:t>
+      </w:r>
+      <w:proofErr w:type="spellEnd"/>
+      <w:r>
+        <w:rPr>
+          <w:rFonts w:ascii="Times New Roman" w:hAnsi="Times New Roman" w:cs="Times New Roman"/>
+          <w:sz w:val="26"/>
+          <w:szCs w:val="26"/>
+        </w:rPr>
+        <w:t xml:space="preserve"> </w:t>
+      </w:r>
+      <w:proofErr w:type="spellStart"/>
+      <w:r>
+        <w:rPr>
+          <w:rFonts w:ascii="Times New Roman" w:hAnsi="Times New Roman" w:cs="Times New Roman"/>
+          <w:sz w:val="26"/>
+          <w:szCs w:val="26"/>
+        </w:rPr>
+        <w:t>để</w:t>
+      </w:r>
+      <w:proofErr w:type="spellEnd"/>
+      <w:r>
+        <w:rPr>
+          <w:rFonts w:ascii="Times New Roman" w:hAnsi="Times New Roman" w:cs="Times New Roman"/>
+          <w:sz w:val="26"/>
+          <w:szCs w:val="26"/>
+        </w:rPr>
+        <w:t xml:space="preserve"> </w:t>
+      </w:r>
+      <w:proofErr w:type="spellStart"/>
+      <w:r>
+        <w:rPr>
+          <w:rFonts w:ascii="Times New Roman" w:hAnsi="Times New Roman" w:cs="Times New Roman"/>
+          <w:sz w:val="26"/>
+          <w:szCs w:val="26"/>
+        </w:rPr>
+        <w:t>tập</w:t>
+      </w:r>
+      <w:proofErr w:type="spellEnd"/>
+      <w:r>
+        <w:rPr>
+          <w:rFonts w:ascii="Times New Roman" w:hAnsi="Times New Roman" w:cs="Times New Roman"/>
+          <w:sz w:val="26"/>
+          <w:szCs w:val="26"/>
+        </w:rPr>
+        <w:t xml:space="preserve"> </w:t>
+      </w:r>
+      <w:proofErr w:type="spellStart"/>
+      <w:r>
+        <w:rPr>
+          <w:rFonts w:ascii="Times New Roman" w:hAnsi="Times New Roman" w:cs="Times New Roman"/>
+          <w:sz w:val="26"/>
+          <w:szCs w:val="26"/>
+        </w:rPr>
+        <w:t>hợp</w:t>
+      </w:r>
+      <w:proofErr w:type="spellEnd"/>
+      <w:r>
+        <w:rPr>
+          <w:rFonts w:ascii="Times New Roman" w:hAnsi="Times New Roman" w:cs="Times New Roman"/>
+          <w:sz w:val="26"/>
+          <w:szCs w:val="26"/>
+        </w:rPr>
+        <w:t xml:space="preserve"> </w:t>
+      </w:r>
+      <w:proofErr w:type="spellStart"/>
+      <w:r>
+        <w:rPr>
+          <w:rFonts w:ascii="Times New Roman" w:hAnsi="Times New Roman" w:cs="Times New Roman"/>
+          <w:sz w:val="26"/>
+          <w:szCs w:val="26"/>
+        </w:rPr>
+        <w:t>lực</w:t>
+      </w:r>
+      <w:proofErr w:type="spellEnd"/>
+      <w:r>
+        <w:rPr>
+          <w:rFonts w:ascii="Times New Roman" w:hAnsi="Times New Roman" w:cs="Times New Roman"/>
+          <w:sz w:val="26"/>
+          <w:szCs w:val="26"/>
+        </w:rPr>
+        <w:t xml:space="preserve"> </w:t>
+      </w:r>
+      <w:proofErr w:type="spellStart"/>
+      <w:r>
+        <w:rPr>
+          <w:rFonts w:ascii="Times New Roman" w:hAnsi="Times New Roman" w:cs="Times New Roman"/>
+          <w:sz w:val="26"/>
+          <w:szCs w:val="26"/>
+        </w:rPr>
+        <w:t>lượng</w:t>
+      </w:r>
+      <w:proofErr w:type="spellEnd"/>
+      <w:r>
+        <w:rPr>
+          <w:rFonts w:ascii="Times New Roman" w:hAnsi="Times New Roman" w:cs="Times New Roman"/>
+          <w:sz w:val="26"/>
+          <w:szCs w:val="26"/>
+          <w:lang w:val="vi-VN"/>
+        </w:rPr>
+        <w:t xml:space="preserve"> </w:t>
+      </w:r>
+      <w:proofErr w:type="spellStart"/>
+      <w:r>
+        <w:rPr>
+          <w:rFonts w:ascii="Times New Roman" w:hAnsi="Times New Roman" w:cs="Times New Roman"/>
+          <w:sz w:val="26"/>
+          <w:szCs w:val="26"/>
+        </w:rPr>
+        <w:t>thực</w:t>
+      </w:r>
+      <w:proofErr w:type="spellEnd"/>
+      <w:r>
+        <w:rPr>
+          <w:rFonts w:ascii="Times New Roman" w:hAnsi="Times New Roman" w:cs="Times New Roman"/>
+          <w:sz w:val="26"/>
+          <w:szCs w:val="26"/>
+        </w:rPr>
+        <w:t xml:space="preserve"> </w:t>
+      </w:r>
+      <w:proofErr w:type="spellStart"/>
+      <w:r>
+        <w:rPr>
+          <w:rFonts w:ascii="Times New Roman" w:hAnsi="Times New Roman" w:cs="Times New Roman"/>
+          <w:sz w:val="26"/>
+          <w:szCs w:val="26"/>
+        </w:rPr>
+        <w:t>hiện</w:t>
+      </w:r>
+      <w:proofErr w:type="spellEnd"/>
+      <w:r>
+        <w:rPr>
+          <w:rFonts w:ascii="Times New Roman" w:hAnsi="Times New Roman" w:cs="Times New Roman"/>
+          <w:sz w:val="26"/>
+          <w:szCs w:val="26"/>
+        </w:rPr>
+        <w:t xml:space="preserve"> </w:t>
+      </w:r>
+      <w:proofErr w:type="spellStart"/>
+      <w:r>
+        <w:rPr>
+          <w:rFonts w:ascii="Times New Roman" w:hAnsi="Times New Roman" w:cs="Times New Roman"/>
+          <w:sz w:val="26"/>
+          <w:szCs w:val="26"/>
+        </w:rPr>
+        <w:t>những</w:t>
+      </w:r>
+      <w:proofErr w:type="spellEnd"/>
+      <w:r>
+        <w:rPr>
+          <w:rFonts w:ascii="Times New Roman" w:hAnsi="Times New Roman" w:cs="Times New Roman"/>
+          <w:sz w:val="26"/>
+          <w:szCs w:val="26"/>
+        </w:rPr>
+        <w:t xml:space="preserve"> </w:t>
+      </w:r>
+      <w:proofErr w:type="spellStart"/>
+      <w:r>
+        <w:rPr>
+          <w:rFonts w:ascii="Times New Roman" w:hAnsi="Times New Roman" w:cs="Times New Roman"/>
+          <w:sz w:val="26"/>
+          <w:szCs w:val="26"/>
+        </w:rPr>
+        <w:t>nhu</w:t>
+      </w:r>
+      <w:proofErr w:type="spellEnd"/>
+      <w:r>
+        <w:rPr>
+          <w:rFonts w:ascii="Times New Roman" w:hAnsi="Times New Roman" w:cs="Times New Roman"/>
+          <w:sz w:val="26"/>
+          <w:szCs w:val="26"/>
+        </w:rPr>
+        <w:t xml:space="preserve"> </w:t>
+      </w:r>
+      <w:proofErr w:type="spellStart"/>
+      <w:r>
+        <w:rPr>
+          <w:rFonts w:ascii="Times New Roman" w:hAnsi="Times New Roman" w:cs="Times New Roman"/>
+          <w:sz w:val="26"/>
+          <w:szCs w:val="26"/>
+        </w:rPr>
+        <w:t>cầu</w:t>
+      </w:r>
+      <w:proofErr w:type="spellEnd"/>
+      <w:r>
+        <w:rPr>
+          <w:rFonts w:ascii="Times New Roman" w:hAnsi="Times New Roman" w:cs="Times New Roman"/>
+          <w:sz w:val="26"/>
+          <w:szCs w:val="26"/>
+        </w:rPr>
+        <w:t xml:space="preserve"> </w:t>
+      </w:r>
+      <w:proofErr w:type="spellStart"/>
+      <w:r>
+        <w:rPr>
+          <w:rFonts w:ascii="Times New Roman" w:hAnsi="Times New Roman" w:cs="Times New Roman"/>
+          <w:sz w:val="26"/>
+          <w:szCs w:val="26"/>
+        </w:rPr>
+        <w:t>và</w:t>
+      </w:r>
+      <w:proofErr w:type="spellEnd"/>
+      <w:r>
+        <w:rPr>
+          <w:rFonts w:ascii="Times New Roman" w:hAnsi="Times New Roman" w:cs="Times New Roman"/>
+          <w:sz w:val="26"/>
+          <w:szCs w:val="26"/>
+        </w:rPr>
+        <w:t xml:space="preserve"> </w:t>
+      </w:r>
+      <w:proofErr w:type="spellStart"/>
+      <w:r>
+        <w:rPr>
+          <w:rFonts w:ascii="Times New Roman" w:hAnsi="Times New Roman" w:cs="Times New Roman"/>
+          <w:sz w:val="26"/>
+          <w:szCs w:val="26"/>
+        </w:rPr>
+        <w:t>lợi</w:t>
+      </w:r>
+      <w:proofErr w:type="spellEnd"/>
+      <w:r>
+        <w:rPr>
+          <w:rFonts w:ascii="Times New Roman" w:hAnsi="Times New Roman" w:cs="Times New Roman"/>
+          <w:sz w:val="26"/>
+          <w:szCs w:val="26"/>
+        </w:rPr>
+        <w:t xml:space="preserve"> </w:t>
+      </w:r>
+      <w:proofErr w:type="spellStart"/>
+      <w:r>
+        <w:rPr>
+          <w:rFonts w:ascii="Times New Roman" w:hAnsi="Times New Roman" w:cs="Times New Roman"/>
+          <w:sz w:val="26"/>
+          <w:szCs w:val="26"/>
+        </w:rPr>
+        <w:t>ích</w:t>
+      </w:r>
+      <w:proofErr w:type="spellEnd"/>
+      <w:r>
+        <w:rPr>
+          <w:rFonts w:ascii="Times New Roman" w:hAnsi="Times New Roman" w:cs="Times New Roman"/>
+          <w:sz w:val="26"/>
+          <w:szCs w:val="26"/>
+        </w:rPr>
+        <w:t xml:space="preserve"> chung.</w:t>
       </w:r>
     </w:p>
     <w:p>
@@ -334,7 +1274,7 @@
           </mc:Choice>
           <mc:Fallback>
             <w:pict>
-              <v:shape w14:anchorId="2664BA94" id="Plus Sign 15" o:spid="_x0000_s1026" style="position:absolute;margin-left:0;margin-top:137.8pt;width:43.2pt;height:34.45pt;z-index:251676672;visibility:visible;mso-wrap-style:square;mso-width-percent:0;mso-height-percent:0;mso-wrap-distance-left:9pt;mso-wrap-distance-top:0;mso-wrap-distance-right:9pt;mso-wrap-distance-bottom:0;mso-position-horizontal:center;mso-position-horizontal-relative:margin;mso-position-vertical:absolute;mso-position-vertical-relative:text;mso-width-percent:0;mso-height-percent:0;mso-width-relative:margin;mso-height-relative:margin;v-text-anchor:middle" coordsize="548640,437321" o:gfxdata="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" path="m72722,167232r150169,l222891,57967r102858,l325749,167232r150169,l475918,270089r-150169,l325749,379354r-102858,l222891,270089r-150169,l72722,167232xe" fillcolor="black [3213]" strokecolor="black [3213]" strokeweight="1pt">
+              <v:shape id="Plus Sign 15" style="position:absolute;margin-left:0;margin-top:137.8pt;width:43.2pt;height:34.45pt;z-index:251676672;visibility:visible;mso-wrap-style:square;mso-width-percent:0;mso-height-percent:0;mso-wrap-distance-left:9pt;mso-wrap-distance-top:0;mso-wrap-distance-right:9pt;mso-wrap-distance-bottom:0;mso-position-horizontal:center;mso-position-horizontal-relative:margin;mso-position-vertical:absolute;mso-position-vertical-relative:text;mso-width-percent:0;mso-height-percent:0;mso-width-relative:margin;mso-height-relative:margin;v-text-anchor:middle" coordsize="548640,437321" o:spid="_x0000_s1026" fillcolor="black [3213]" strokecolor="black [3213]" strokeweight="1pt" path="m72722,167232r150169,l222891,57967r102858,l325749,167232r150169,l475918,270089r-150169,l325749,379354r-102858,l222891,270089r-150169,l72722,167232xe" o:gfxdata="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" w14:anchorId="2664BA94">
                 <v:stroke joinstyle="miter"/>
                 <v:path arrowok="t" o:connecttype="custom" o:connectlocs="72722,167232;222891,167232;222891,57967;325749,57967;325749,167232;475918,167232;475918,270089;325749,270089;325749,379354;222891,379354;222891,270089;72722,270089;72722,167232" o:connectangles="0,0,0,0,0,0,0,0,0,0,0,0,0"/>
                 <w10:wrap anchorx="margin"/>
@@ -414,12 +1354,12 @@
           </mc:Choice>
           <mc:Fallback>
             <w:pict>
-              <v:shapetype w14:anchorId="7B7DCA20" id="_x0000_t32" coordsize="21600,21600" o:spt="32" o:oned="t" path="m,l21600,21600e" filled="f">
-                <v:path arrowok="t" fillok="f" o:connecttype="none"/>
+              <v:shapetype id="_x0000_t32" coordsize="21600,21600" o:oned="t" filled="f" o:spt="32" path="m,l21600,21600e" w14:anchorId="7B7DCA20">
+                <v:path fillok="f" arrowok="t" o:connecttype="none"/>
                 <o:lock v:ext="edit" shapetype="t"/>
               </v:shapetype>
-              <v:shape id="Straight Arrow Connector 11" o:spid="_x0000_s1026" type="#_x0000_t32" style="position:absolute;margin-left:188.45pt;margin-top:176.65pt;width:37.55pt;height:36.3pt;z-index:251671552;visibility:visible;mso-wrap-style:square;mso-width-percent:0;mso-height-percent:0;mso-wrap-distance-left:9pt;mso-wrap-distance-top:0;mso-wrap-distance-right:9pt;mso-wrap-distance-bottom:0;mso-position-horizontal:absolute;mso-position-horizontal-relative:text;mso-position-vertical:absolute;mso-position-vertical-relative:text;mso-width-percent:0;mso-height-percent:0;mso-width-relative:margin;mso-height-relative:margin" o:gfxdata="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" strokecolor="black [3213]" strokeweight=".5pt">
-                <v:stroke endarrow="block" joinstyle="miter"/>
+              <v:shape id="Straight Arrow Connector 11" style="position:absolute;margin-left:188.45pt;margin-top:176.65pt;width:37.55pt;height:36.3pt;z-index:251671552;visibility:visible;mso-wrap-style:square;mso-width-percent:0;mso-height-percent:0;mso-wrap-distance-left:9pt;mso-wrap-distance-top:0;mso-wrap-distance-right:9pt;mso-wrap-distance-bottom:0;mso-position-horizontal:absolute;mso-position-horizontal-relative:text;mso-position-vertical:absolute;mso-position-vertical-relative:text;mso-width-percent:0;mso-height-percent:0;mso-width-relative:margin;mso-height-relative:margin" o:spid="_x0000_s1026" strokecolor="black [3213]" strokeweight=".5pt" type="#_x0000_t32" o:gfxdata="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">
+                <v:stroke joinstyle="miter" endarrow="block"/>
               </v:shape>
             </w:pict>
           </mc:Fallback>
@@ -496,8 +1436,8 @@
           </mc:Choice>
           <mc:Fallback>
             <w:pict>
-              <v:shape w14:anchorId="1FBE9470" id="Straight Arrow Connector 12" o:spid="_x0000_s1026" type="#_x0000_t32" style="position:absolute;margin-left:241.05pt;margin-top:175.4pt;width:37.9pt;height:37.55pt;flip:x;z-index:251673600;visibility:visible;mso-wrap-style:square;mso-width-percent:0;mso-height-percent:0;mso-wrap-distance-left:9pt;mso-wrap-distance-top:0;mso-wrap-distance-right:9pt;mso-wrap-distance-bottom:0;mso-position-horizontal:absolute;mso-position-horizontal-relative:text;mso-position-vertical:absolute;mso-position-vertical-relative:text;mso-width-percent:0;mso-height-percent:0;mso-width-relative:margin;mso-height-relative:margin" o:gfxdata="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" strokecolor="black [3213]" strokeweight=".5pt">
-                <v:stroke endarrow="block" joinstyle="miter"/>
+              <v:shape id="Straight Arrow Connector 12" style="position:absolute;margin-left:241.05pt;margin-top:175.4pt;width:37.9pt;height:37.55pt;flip:x;z-index:251673600;visibility:visible;mso-wrap-style:square;mso-width-percent:0;mso-height-percent:0;mso-wrap-distance-left:9pt;mso-wrap-distance-top:0;mso-wrap-distance-right:9pt;mso-wrap-distance-bottom:0;mso-position-horizontal:absolute;mso-position-horizontal-relative:text;mso-position-vertical:absolute;mso-position-vertical-relative:text;mso-width-percent:0;mso-height-percent:0;mso-width-relative:margin;mso-height-relative:margin" o:spid="_x0000_s1026" strokecolor="black [3213]" strokeweight=".5pt" type="#_x0000_t32" o:gfxdata="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" w14:anchorId="1FBE9470">
+                <v:stroke joinstyle="miter" endarrow="block"/>
               </v:shape>
             </w:pict>
           </mc:Fallback>
@@ -592,11 +1532,11 @@
           </mc:Choice>
           <mc:Fallback>
             <w:pict>
-              <v:shapetype w14:anchorId="76F7BEE3" id="_x0000_t202" coordsize="21600,21600" o:spt="202" path="m,l,21600r21600,l21600,xe">
+              <v:shapetype id="_x0000_t202" coordsize="21600,21600" o:spt="202" path="m,l,21600r21600,l21600,xe" w14:anchorId="76F7BEE3">
                 <v:stroke joinstyle="miter"/>
                 <v:path gradientshapeok="t" o:connecttype="rect"/>
               </v:shapetype>
-              <v:shape id="Text Box 13" o:spid="_x0000_s1026" type="#_x0000_t202" style="position:absolute;left:0;text-align:left;margin-left:0;margin-top:213.7pt;width:112.65pt;height:39.4pt;z-index:-251640832;visibility:visible;mso-wrap-style:square;mso-width-percent:0;mso-height-percent:0;mso-wrap-distance-left:9pt;mso-wrap-distance-top:0;mso-wrap-distance-right:9pt;mso-wrap-distance-bottom:0;mso-position-horizontal:center;mso-position-horizontal-relative:margin;mso-position-vertical:absolute;mso-position-vertical-relative:text;mso-width-percent:0;mso-height-percent:0;mso-width-relative:margin;mso-height-relative:margin;v-text-anchor:top" o:gfxdata="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" fillcolor="white [3201]" strokeweight=".5pt">
+              <v:shape id="Text Box 13" style="position:absolute;left:0;text-align:left;margin-left:0;margin-top:213.7pt;width:112.65pt;height:39.4pt;z-index:-251640832;visibility:visible;mso-wrap-style:square;mso-width-percent:0;mso-height-percent:0;mso-wrap-distance-left:9pt;mso-wrap-distance-top:0;mso-wrap-distance-right:9pt;mso-wrap-distance-bottom:0;mso-position-horizontal:center;mso-position-horizontal-relative:margin;mso-position-vertical:absolute;mso-position-vertical-relative:text;mso-width-percent:0;mso-height-percent:0;mso-width-relative:margin;mso-height-relative:margin;v-text-anchor:top" o:spid="_x0000_s1026" fillcolor="white [3201]" strokeweight=".5pt" type="#_x0000_t202" o:gfxdata="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">
                 <v:textbox>
                   <w:txbxContent>
                     <w:p>
@@ -709,7 +1649,7 @@
           </mc:Choice>
           <mc:Fallback>
             <w:pict>
-              <v:shape w14:anchorId="45027435" id="Text Box 9" o:spid="_x0000_s1027" type="#_x0000_t202" style="position:absolute;left:0;text-align:left;margin-left:77.65pt;margin-top:137.05pt;width:112.65pt;height:39.4pt;z-index:-251649024;visibility:visible;mso-wrap-style:square;mso-width-percent:0;mso-height-percent:0;mso-wrap-distance-left:9pt;mso-wrap-distance-top:0;mso-wrap-distance-right:9pt;mso-wrap-distance-bottom:0;mso-position-horizontal:absolute;mso-position-horizontal-relative:margin;mso-position-vertical:absolute;mso-position-vertical-relative:text;mso-width-percent:0;mso-height-percent:0;mso-width-relative:margin;mso-height-relative:margin;v-text-anchor:top" o:gfxdata="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" fillcolor="white [3201]" strokeweight=".5pt">
+              <v:shape id="Text Box 9" style="position:absolute;left:0;text-align:left;margin-left:77.65pt;margin-top:137.05pt;width:112.65pt;height:39.4pt;z-index:-251649024;visibility:visible;mso-wrap-style:square;mso-width-percent:0;mso-height-percent:0;mso-wrap-distance-left:9pt;mso-wrap-distance-top:0;mso-wrap-distance-right:9pt;mso-wrap-distance-bottom:0;mso-position-horizontal:absolute;mso-position-horizontal-relative:margin;mso-position-vertical:absolute;mso-position-vertical-relative:text;mso-width-percent:0;mso-height-percent:0;mso-width-relative:margin;mso-height-relative:margin;v-text-anchor:top" o:spid="_x0000_s1027" fillcolor="white [3201]" strokeweight=".5pt" type="#_x0000_t202" o:gfxdata="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" w14:anchorId="45027435">
                 <v:textbox>
                   <w:txbxContent>
                     <w:p>
@@ -822,7 +1762,7 @@
           </mc:Choice>
           <mc:Fallback>
             <w:pict>
-              <v:shape w14:anchorId="65799F31" id="Text Box 10" o:spid="_x0000_s1028" type="#_x0000_t202" style="position:absolute;left:0;text-align:left;margin-left:278pt;margin-top:137.05pt;width:112.65pt;height:39.4pt;z-index:-251646976;visibility:visible;mso-wrap-style:square;mso-width-percent:0;mso-height-percent:0;mso-wrap-distance-left:9pt;mso-wrap-distance-top:0;mso-wrap-distance-right:9pt;mso-wrap-distance-bottom:0;mso-position-horizontal:absolute;mso-position-horizontal-relative:margin;mso-position-vertical:absolute;mso-position-vertical-relative:text;mso-width-percent:0;mso-height-percent:0;mso-width-relative:margin;mso-height-relative:margin;v-text-anchor:top" o:gfxdata="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" fillcolor="white [3201]" strokeweight=".5pt">
+              <v:shape id="Text Box 10" style="position:absolute;left:0;text-align:left;margin-left:278pt;margin-top:137.05pt;width:112.65pt;height:39.4pt;z-index:-251646976;visibility:visible;mso-wrap-style:square;mso-width-percent:0;mso-height-percent:0;mso-wrap-distance-left:9pt;mso-wrap-distance-top:0;mso-wrap-distance-right:9pt;mso-wrap-distance-bottom:0;mso-position-horizontal:absolute;mso-position-horizontal-relative:margin;mso-position-vertical:absolute;mso-position-vertical-relative:text;mso-width-percent:0;mso-height-percent:0;mso-width-relative:margin;mso-height-relative:margin;v-text-anchor:top" o:spid="_x0000_s1028" fillcolor="white [3201]" strokeweight=".5pt" type="#_x0000_t202" o:gfxdata="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" w14:anchorId="65799F31">
                 <v:textbox>
                   <w:txbxContent>
                     <w:p>
@@ -917,8 +1857,8 @@
           </mc:Choice>
           <mc:Fallback>
             <w:pict>
-              <v:shape w14:anchorId="3E3A2316" id="Straight Arrow Connector 8" o:spid="_x0000_s1026" type="#_x0000_t32" style="position:absolute;margin-left:288.6pt;margin-top:108.15pt;width:44.45pt;height:26.95pt;z-index:251665408;visibility:visible;mso-wrap-style:square;mso-width-percent:0;mso-height-percent:0;mso-wrap-distance-left:9pt;mso-wrap-distance-top:0;mso-wrap-distance-right:9pt;mso-wrap-distance-bottom:0;mso-position-horizontal:absolute;mso-position-horizontal-relative:text;mso-position-vertical:absolute;mso-position-vertical-relative:text;mso-width-percent:0;mso-height-percent:0;mso-width-relative:margin;mso-height-relative:margin" o:gfxdata="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" strokecolor="black [3213]" strokeweight=".5pt">
-                <v:stroke endarrow="block" joinstyle="miter"/>
+              <v:shape id="Straight Arrow Connector 8" style="position:absolute;margin-left:288.6pt;margin-top:108.15pt;width:44.45pt;height:26.95pt;z-index:251665408;visibility:visible;mso-wrap-style:square;mso-width-percent:0;mso-height-percent:0;mso-wrap-distance-left:9pt;mso-wrap-distance-top:0;mso-wrap-distance-right:9pt;mso-wrap-distance-bottom:0;mso-position-horizontal:absolute;mso-position-horizontal-relative:text;mso-position-vertical:absolute;mso-position-vertical-relative:text;mso-width-percent:0;mso-height-percent:0;mso-width-relative:margin;mso-height-relative:margin" o:spid="_x0000_s1026" strokecolor="black [3213]" strokeweight=".5pt" type="#_x0000_t32" o:gfxdata="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" w14:anchorId="3E3A2316">
+                <v:stroke joinstyle="miter" endarrow="block"/>
               </v:shape>
             </w:pict>
           </mc:Fallback>
@@ -989,8 +1929,8 @@
           </mc:Choice>
           <mc:Fallback>
             <w:pict>
-              <v:shape w14:anchorId="329C2DD9" id="Straight Arrow Connector 6" o:spid="_x0000_s1026" type="#_x0000_t32" style="position:absolute;margin-left:133.35pt;margin-top:108.4pt;width:44.45pt;height:26.95pt;flip:x;z-index:251663360;visibility:visible;mso-wrap-style:square;mso-wrap-distance-left:9pt;mso-wrap-distance-top:0;mso-wrap-distance-right:9pt;mso-wrap-distance-bottom:0;mso-position-horizontal:absolute;mso-position-horizontal-relative:text;mso-position-vertical:absolute;mso-position-vertical-relative:text" o:gfxdata="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" strokecolor="black [3213]" strokeweight=".5pt">
-                <v:stroke endarrow="block" joinstyle="miter"/>
+              <v:shape id="Straight Arrow Connector 6" style="position:absolute;margin-left:133.35pt;margin-top:108.4pt;width:44.45pt;height:26.95pt;flip:x;z-index:251663360;visibility:visible;mso-wrap-style:square;mso-wrap-distance-left:9pt;mso-wrap-distance-top:0;mso-wrap-distance-right:9pt;mso-wrap-distance-bottom:0;mso-position-horizontal:absolute;mso-position-horizontal-relative:text;mso-position-vertical:absolute;mso-position-vertical-relative:text" o:spid="_x0000_s1026" strokecolor="black [3213]" strokeweight=".5pt" type="#_x0000_t32" o:gfxdata="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" w14:anchorId="329C2DD9">
+                <v:stroke joinstyle="miter" endarrow="block"/>
               </v:shape>
             </w:pict>
           </mc:Fallback>
@@ -1085,7 +2025,7 @@
           </mc:Choice>
           <mc:Fallback>
             <w:pict>
-              <v:shape w14:anchorId="1D386171" id="Text Box 5" o:spid="_x0000_s1029" type="#_x0000_t202" style="position:absolute;left:0;text-align:left;margin-left:0;margin-top:68.8pt;width:112.65pt;height:39.4pt;z-index:-251654144;visibility:visible;mso-wrap-style:square;mso-width-percent:0;mso-height-percent:0;mso-wrap-distance-left:9pt;mso-wrap-distance-top:0;mso-wrap-distance-right:9pt;mso-wrap-distance-bottom:0;mso-position-horizontal:center;mso-position-horizontal-relative:margin;mso-position-vertical:absolute;mso-position-vertical-relative:text;mso-width-percent:0;mso-height-percent:0;mso-width-relative:margin;mso-height-relative:margin;v-text-anchor:top" o:gfxdata="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" fillcolor="white [3201]" strokeweight=".5pt">
+              <v:shape id="Text Box 5" style="position:absolute;left:0;text-align:left;margin-left:0;margin-top:68.8pt;width:112.65pt;height:39.4pt;z-index:-251654144;visibility:visible;mso-wrap-style:square;mso-width-percent:0;mso-height-percent:0;mso-wrap-distance-left:9pt;mso-wrap-distance-top:0;mso-wrap-distance-right:9pt;mso-wrap-distance-bottom:0;mso-position-horizontal:center;mso-position-horizontal-relative:margin;mso-position-vertical:absolute;mso-position-vertical-relative:text;mso-width-percent:0;mso-height-percent:0;mso-width-relative:margin;mso-height-relative:margin;v-text-anchor:top" o:spid="_x0000_s1029" fillcolor="white [3201]" strokeweight=".5pt" type="#_x0000_t202" o:gfxdata="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" w14:anchorId="1D386171">
                 <v:textbox>
                   <w:txbxContent>
                     <w:p>
@@ -1174,8 +2114,8 @@
           </mc:Choice>
           <mc:Fallback>
             <w:pict>
-              <v:shape w14:anchorId="1C568824" id="Straight Arrow Connector 4" o:spid="_x0000_s1026" type="#_x0000_t32" style="position:absolute;margin-left:232.3pt;margin-top:35.75pt;width:.65pt;height:32.6pt;z-index:251660288;visibility:visible;mso-wrap-style:square;mso-wrap-distance-left:9pt;mso-wrap-distance-top:0;mso-wrap-distance-right:9pt;mso-wrap-distance-bottom:0;mso-position-horizontal:absolute;mso-position-horizontal-relative:text;mso-position-vertical:absolute;mso-position-vertical-relative:text" o:gfxdata="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" strokecolor="black [3213]" strokeweight=".5pt">
-                <v:stroke endarrow="block" joinstyle="miter"/>
+              <v:shape id="Straight Arrow Connector 4" style="position:absolute;margin-left:232.3pt;margin-top:35.75pt;width:.65pt;height:32.6pt;z-index:251660288;visibility:visible;mso-wrap-style:square;mso-wrap-distance-left:9pt;mso-wrap-distance-top:0;mso-wrap-distance-right:9pt;mso-wrap-distance-bottom:0;mso-position-horizontal:absolute;mso-position-horizontal-relative:text;mso-position-vertical:absolute;mso-position-vertical-relative:text" o:spid="_x0000_s1026" strokecolor="black [3213]" strokeweight=".5pt" type="#_x0000_t32" o:gfxdata="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" w14:anchorId="1C568824">
+                <v:stroke joinstyle="miter" endarrow="block"/>
               </v:shape>
             </w:pict>
           </mc:Fallback>
@@ -1270,7 +2210,7 @@
           </mc:Choice>
           <mc:Fallback>
             <w:pict>
-              <v:shape w14:anchorId="573C995B" id="Text Box 3" o:spid="_x0000_s1030" type="#_x0000_t202" style="position:absolute;left:0;text-align:left;margin-left:177.15pt;margin-top:3.85pt;width:112.65pt;height:31.9pt;z-index:-251657216;visibility:visible;mso-wrap-style:square;mso-width-percent:0;mso-height-percent:0;mso-wrap-distance-left:9pt;mso-wrap-distance-top:0;mso-wrap-distance-right:9pt;mso-wrap-distance-bottom:0;mso-position-horizontal:absolute;mso-position-horizontal-relative:margin;mso-position-vertical:absolute;mso-position-vertical-relative:text;mso-width-percent:0;mso-height-percent:0;mso-width-relative:margin;mso-height-relative:margin;v-text-anchor:top" o:gfxdata="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" fillcolor="white [3201]" strokeweight=".5pt">
+              <v:shape id="Text Box 3" style="position:absolute;left:0;text-align:left;margin-left:177.15pt;margin-top:3.85pt;width:112.65pt;height:31.9pt;z-index:-251657216;visibility:visible;mso-wrap-style:square;mso-width-percent:0;mso-height-percent:0;mso-wrap-distance-left:9pt;mso-wrap-distance-top:0;mso-wrap-distance-right:9pt;mso-wrap-distance-bottom:0;mso-position-horizontal:absolute;mso-position-horizontal-relative:margin;mso-position-vertical:absolute;mso-position-vertical-relative:text;mso-width-percent:0;mso-height-percent:0;mso-width-relative:margin;mso-height-relative:margin;v-text-anchor:top" o:spid="_x0000_s1030" fillcolor="white [3201]" strokeweight=".5pt" type="#_x0000_t202" o:gfxdata="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" w14:anchorId="573C995B">
                 <v:textbox>
                   <w:txbxContent>
                     <w:p>
@@ -1679,7 +2619,7 @@
       </w:r>
     </w:p>
     <w:sectPr>
-      <w:pgSz w:w="12240" w:h="15840"/>
+      <w:pgSz w:w="12240" w:h="15840" w:orient="portrait"/>
       <w:pgMar w:top="1440" w:right="1440" w:bottom="1440" w:left="1440" w:header="720" w:footer="720" w:gutter="0"/>
       <w:cols w:space="720"/>
       <w:docGrid w:linePitch="360"/>
@@ -1702,7 +2642,7 @@
         <w:ind w:left="720" w:hanging="360"/>
       </w:pPr>
       <w:rPr>
-        <w:rFonts w:ascii="Times New Roman" w:eastAsia="Times New Roman" w:hAnsi="Times New Roman" w:cs="Times New Roman" w:hint="default"/>
+        <w:rFonts w:hint="default" w:ascii="Times New Roman" w:hAnsi="Times New Roman" w:eastAsia="Times New Roman" w:cs="Times New Roman"/>
         <w:w w:val="100"/>
         <w:sz w:val="28"/>
         <w:szCs w:val="28"/>
@@ -1718,7 +2658,7 @@
         <w:ind w:left="1440" w:hanging="360"/>
       </w:pPr>
       <w:rPr>
-        <w:rFonts w:ascii="Courier New" w:hAnsi="Courier New" w:cs="Courier New" w:hint="default"/>
+        <w:rFonts w:hint="default" w:ascii="Courier New" w:hAnsi="Courier New" w:cs="Courier New"/>
       </w:rPr>
     </w:lvl>
     <w:lvl w:ilvl="2" w:tplc="04090005" w:tentative="1">
@@ -1730,7 +2670,7 @@
         <w:ind w:left="2160" w:hanging="360"/>
       </w:pPr>
       <w:rPr>
-        <w:rFonts w:ascii="Wingdings" w:hAnsi="Wingdings" w:hint="default"/>
+        <w:rFonts w:hint="default" w:ascii="Wingdings" w:hAnsi="Wingdings"/>
       </w:rPr>
     </w:lvl>
     <w:lvl w:ilvl="3" w:tplc="04090001" w:tentative="1">
@@ -1742,7 +2682,7 @@
         <w:ind w:left="2880" w:hanging="360"/>
       </w:pPr>
       <w:rPr>
-        <w:rFonts w:ascii="Symbol" w:hAnsi="Symbol" w:hint="default"/>
+        <w:rFonts w:hint="default" w:ascii="Symbol" w:hAnsi="Symbol"/>
       </w:rPr>
     </w:lvl>
     <w:lvl w:ilvl="4" w:tplc="04090003" w:tentative="1">
@@ -1754,7 +2694,7 @@
         <w:ind w:left="3600" w:hanging="360"/>
       </w:pPr>
       <w:rPr>
-        <w:rFonts w:ascii="Courier New" w:hAnsi="Courier New" w:cs="Courier New" w:hint="default"/>
+        <w:rFonts w:hint="default" w:ascii="Courier New" w:hAnsi="Courier New" w:cs="Courier New"/>
       </w:rPr>
     </w:lvl>
     <w:lvl w:ilvl="5" w:tplc="04090005" w:tentative="1">
@@ -1766,7 +2706,7 @@
         <w:ind w:left="4320" w:hanging="360"/>
       </w:pPr>
       <w:rPr>
-        <w:rFonts w:ascii="Wingdings" w:hAnsi="Wingdings" w:hint="default"/>
+        <w:rFonts w:hint="default" w:ascii="Wingdings" w:hAnsi="Wingdings"/>
       </w:rPr>
     </w:lvl>
     <w:lvl w:ilvl="6" w:tplc="04090001" w:tentative="1">
@@ -1778,7 +2718,7 @@
         <w:ind w:left="5040" w:hanging="360"/>
       </w:pPr>
       <w:rPr>
-        <w:rFonts w:ascii="Symbol" w:hAnsi="Symbol" w:hint="default"/>
+        <w:rFonts w:hint="default" w:ascii="Symbol" w:hAnsi="Symbol"/>
       </w:rPr>
     </w:lvl>
     <w:lvl w:ilvl="7" w:tplc="04090003" w:tentative="1">
@@ -1790,7 +2730,7 @@
         <w:ind w:left="5760" w:hanging="360"/>
       </w:pPr>
       <w:rPr>
-        <w:rFonts w:ascii="Courier New" w:hAnsi="Courier New" w:cs="Courier New" w:hint="default"/>
+        <w:rFonts w:hint="default" w:ascii="Courier New" w:hAnsi="Courier New" w:cs="Courier New"/>
       </w:rPr>
     </w:lvl>
     <w:lvl w:ilvl="8" w:tplc="04090005" w:tentative="1">
@@ -1802,7 +2742,7 @@
         <w:ind w:left="6480" w:hanging="360"/>
       </w:pPr>
       <w:rPr>
-        <w:rFonts w:ascii="Wingdings" w:hAnsi="Wingdings" w:hint="default"/>
+        <w:rFonts w:hint="default" w:ascii="Wingdings" w:hAnsi="Wingdings"/>
       </w:rPr>
     </w:lvl>
   </w:abstractNum>
@@ -1819,7 +2759,7 @@
         <w:ind w:left="720" w:hanging="360"/>
       </w:pPr>
       <w:rPr>
-        <w:rFonts w:ascii="Wingdings" w:hAnsi="Wingdings" w:hint="default"/>
+        <w:rFonts w:hint="default" w:ascii="Wingdings" w:hAnsi="Wingdings"/>
         <w:w w:val="100"/>
         <w:sz w:val="28"/>
         <w:szCs w:val="28"/>
@@ -1835,7 +2775,7 @@
         <w:ind w:left="1440" w:hanging="360"/>
       </w:pPr>
       <w:rPr>
-        <w:rFonts w:ascii="Courier New" w:hAnsi="Courier New" w:cs="Courier New" w:hint="default"/>
+        <w:rFonts w:hint="default" w:ascii="Courier New" w:hAnsi="Courier New" w:cs="Courier New"/>
       </w:rPr>
     </w:lvl>
     <w:lvl w:ilvl="2" w:tplc="04090005" w:tentative="1">
@@ -1847,7 +2787,7 @@
         <w:ind w:left="2160" w:hanging="360"/>
       </w:pPr>
       <w:rPr>
-        <w:rFonts w:ascii="Wingdings" w:hAnsi="Wingdings" w:hint="default"/>
+        <w:rFonts w:hint="default" w:ascii="Wingdings" w:hAnsi="Wingdings"/>
       </w:rPr>
     </w:lvl>
     <w:lvl w:ilvl="3" w:tplc="04090001" w:tentative="1">
@@ -1859,7 +2799,7 @@
         <w:ind w:left="2880" w:hanging="360"/>
       </w:pPr>
       <w:rPr>
-        <w:rFonts w:ascii="Symbol" w:hAnsi="Symbol" w:hint="default"/>
+        <w:rFonts w:hint="default" w:ascii="Symbol" w:hAnsi="Symbol"/>
       </w:rPr>
     </w:lvl>
     <w:lvl w:ilvl="4" w:tplc="04090003" w:tentative="1">
@@ -1871,7 +2811,7 @@
         <w:ind w:left="3600" w:hanging="360"/>
       </w:pPr>
       <w:rPr>
-        <w:rFonts w:ascii="Courier New" w:hAnsi="Courier New" w:cs="Courier New" w:hint="default"/>
+        <w:rFonts w:hint="default" w:ascii="Courier New" w:hAnsi="Courier New" w:cs="Courier New"/>
       </w:rPr>
     </w:lvl>
     <w:lvl w:ilvl="5" w:tplc="04090005" w:tentative="1">
@@ -1883,7 +2823,7 @@
         <w:ind w:left="4320" w:hanging="360"/>
       </w:pPr>
       <w:rPr>
-        <w:rFonts w:ascii="Wingdings" w:hAnsi="Wingdings" w:hint="default"/>
+        <w:rFonts w:hint="default" w:ascii="Wingdings" w:hAnsi="Wingdings"/>
       </w:rPr>
     </w:lvl>
     <w:lvl w:ilvl="6" w:tplc="04090001" w:tentative="1">
@@ -1895,7 +2835,7 @@
         <w:ind w:left="5040" w:hanging="360"/>
       </w:pPr>
       <w:rPr>
-        <w:rFonts w:ascii="Symbol" w:hAnsi="Symbol" w:hint="default"/>
+        <w:rFonts w:hint="default" w:ascii="Symbol" w:hAnsi="Symbol"/>
       </w:rPr>
     </w:lvl>
     <w:lvl w:ilvl="7" w:tplc="04090003" w:tentative="1">
@@ -1907,7 +2847,7 @@
         <w:ind w:left="5760" w:hanging="360"/>
       </w:pPr>
       <w:rPr>
-        <w:rFonts w:ascii="Courier New" w:hAnsi="Courier New" w:cs="Courier New" w:hint="default"/>
+        <w:rFonts w:hint="default" w:ascii="Courier New" w:hAnsi="Courier New" w:cs="Courier New"/>
       </w:rPr>
     </w:lvl>
     <w:lvl w:ilvl="8" w:tplc="04090005" w:tentative="1">
@@ -1919,7 +2859,7 @@
         <w:ind w:left="6480" w:hanging="360"/>
       </w:pPr>
       <w:rPr>
-        <w:rFonts w:ascii="Wingdings" w:hAnsi="Wingdings" w:hint="default"/>
+        <w:rFonts w:hint="default" w:ascii="Wingdings" w:hAnsi="Wingdings"/>
       </w:rPr>
     </w:lvl>
   </w:abstractNum>
@@ -1935,7 +2875,7 @@
         <w:ind w:left="720" w:hanging="360"/>
       </w:pPr>
       <w:rPr>
-        <w:rFonts w:ascii="Times New Roman" w:eastAsia="Times New Roman" w:hAnsi="Times New Roman" w:cs="Times New Roman" w:hint="default"/>
+        <w:rFonts w:hint="default" w:ascii="Times New Roman" w:hAnsi="Times New Roman" w:eastAsia="Times New Roman" w:cs="Times New Roman"/>
         <w:w w:val="100"/>
         <w:sz w:val="28"/>
         <w:szCs w:val="28"/>
@@ -1951,7 +2891,7 @@
         <w:ind w:left="1440" w:hanging="360"/>
       </w:pPr>
       <w:rPr>
-        <w:rFonts w:ascii="Courier New" w:hAnsi="Courier New" w:cs="Courier New" w:hint="default"/>
+        <w:rFonts w:hint="default" w:ascii="Courier New" w:hAnsi="Courier New" w:cs="Courier New"/>
       </w:rPr>
     </w:lvl>
     <w:lvl w:ilvl="2" w:tplc="04090005" w:tentative="1">
@@ -1963,7 +2903,7 @@
         <w:ind w:left="2160" w:hanging="360"/>
       </w:pPr>
       <w:rPr>
-        <w:rFonts w:ascii="Wingdings" w:hAnsi="Wingdings" w:hint="default"/>
+        <w:rFonts w:hint="default" w:ascii="Wingdings" w:hAnsi="Wingdings"/>
       </w:rPr>
     </w:lvl>
     <w:lvl w:ilvl="3" w:tplc="04090001" w:tentative="1">
@@ -1975,7 +2915,7 @@
         <w:ind w:left="2880" w:hanging="360"/>
       </w:pPr>
       <w:rPr>
-        <w:rFonts w:ascii="Symbol" w:hAnsi="Symbol" w:hint="default"/>
+        <w:rFonts w:hint="default" w:ascii="Symbol" w:hAnsi="Symbol"/>
       </w:rPr>
     </w:lvl>
     <w:lvl w:ilvl="4" w:tplc="04090003" w:tentative="1">
@@ -1987,7 +2927,7 @@
         <w:ind w:left="3600" w:hanging="360"/>
       </w:pPr>
       <w:rPr>
-        <w:rFonts w:ascii="Courier New" w:hAnsi="Courier New" w:cs="Courier New" w:hint="default"/>
+        <w:rFonts w:hint="default" w:ascii="Courier New" w:hAnsi="Courier New" w:cs="Courier New"/>
       </w:rPr>
     </w:lvl>
     <w:lvl w:ilvl="5" w:tplc="04090005" w:tentative="1">
@@ -1999,7 +2939,7 @@
         <w:ind w:left="4320" w:hanging="360"/>
       </w:pPr>
       <w:rPr>
-        <w:rFonts w:ascii="Wingdings" w:hAnsi="Wingdings" w:hint="default"/>
+        <w:rFonts w:hint="default" w:ascii="Wingdings" w:hAnsi="Wingdings"/>
       </w:rPr>
     </w:lvl>
     <w:lvl w:ilvl="6" w:tplc="04090001" w:tentative="1">
@@ -2011,7 +2951,7 @@
         <w:ind w:left="5040" w:hanging="360"/>
       </w:pPr>
       <w:rPr>
-        <w:rFonts w:ascii="Symbol" w:hAnsi="Symbol" w:hint="default"/>
+        <w:rFonts w:hint="default" w:ascii="Symbol" w:hAnsi="Symbol"/>
       </w:rPr>
     </w:lvl>
     <w:lvl w:ilvl="7" w:tplc="04090003" w:tentative="1">
@@ -2023,7 +2963,7 @@
         <w:ind w:left="5760" w:hanging="360"/>
       </w:pPr>
       <w:rPr>
-        <w:rFonts w:ascii="Courier New" w:hAnsi="Courier New" w:cs="Courier New" w:hint="default"/>
+        <w:rFonts w:hint="default" w:ascii="Courier New" w:hAnsi="Courier New" w:cs="Courier New"/>
       </w:rPr>
     </w:lvl>
     <w:lvl w:ilvl="8" w:tplc="04090005" w:tentative="1">
@@ -2035,7 +2975,7 @@
         <w:ind w:left="6480" w:hanging="360"/>
       </w:pPr>
       <w:rPr>
-        <w:rFonts w:ascii="Wingdings" w:hAnsi="Wingdings" w:hint="default"/>
+        <w:rFonts w:hint="default" w:ascii="Wingdings" w:hAnsi="Wingdings"/>
       </w:rPr>
     </w:lvl>
   </w:abstractNum>
@@ -2051,7 +2991,7 @@
         <w:ind w:left="720" w:hanging="360"/>
       </w:pPr>
       <w:rPr>
-        <w:rFonts w:ascii="Times New Roman" w:eastAsia="Times New Roman" w:hAnsi="Times New Roman" w:cs="Times New Roman" w:hint="default"/>
+        <w:rFonts w:hint="default" w:ascii="Times New Roman" w:hAnsi="Times New Roman" w:eastAsia="Times New Roman" w:cs="Times New Roman"/>
         <w:w w:val="100"/>
         <w:sz w:val="28"/>
         <w:szCs w:val="28"/>
@@ -2067,7 +3007,7 @@
         <w:ind w:left="1440" w:hanging="360"/>
       </w:pPr>
       <w:rPr>
-        <w:rFonts w:ascii="Courier New" w:hAnsi="Courier New" w:cs="Courier New" w:hint="default"/>
+        <w:rFonts w:hint="default" w:ascii="Courier New" w:hAnsi="Courier New" w:cs="Courier New"/>
       </w:rPr>
     </w:lvl>
     <w:lvl w:ilvl="2" w:tplc="04090005" w:tentative="1">
@@ -2079,7 +3019,7 @@
         <w:ind w:left="2160" w:hanging="360"/>
       </w:pPr>
       <w:rPr>
-        <w:rFonts w:ascii="Wingdings" w:hAnsi="Wingdings" w:hint="default"/>
+        <w:rFonts w:hint="default" w:ascii="Wingdings" w:hAnsi="Wingdings"/>
       </w:rPr>
     </w:lvl>
     <w:lvl w:ilvl="3" w:tplc="04090001" w:tentative="1">
@@ -2091,7 +3031,7 @@
         <w:ind w:left="2880" w:hanging="360"/>
       </w:pPr>
       <w:rPr>
-        <w:rFonts w:ascii="Symbol" w:hAnsi="Symbol" w:hint="default"/>
+        <w:rFonts w:hint="default" w:ascii="Symbol" w:hAnsi="Symbol"/>
       </w:rPr>
     </w:lvl>
     <w:lvl w:ilvl="4" w:tplc="04090003" w:tentative="1">
@@ -2103,7 +3043,7 @@
         <w:ind w:left="3600" w:hanging="360"/>
       </w:pPr>
       <w:rPr>
-        <w:rFonts w:ascii="Courier New" w:hAnsi="Courier New" w:cs="Courier New" w:hint="default"/>
+        <w:rFonts w:hint="default" w:ascii="Courier New" w:hAnsi="Courier New" w:cs="Courier New"/>
       </w:rPr>
     </w:lvl>
     <w:lvl w:ilvl="5" w:tplc="04090005" w:tentative="1">
@@ -2115,7 +3055,7 @@
         <w:ind w:left="4320" w:hanging="360"/>
       </w:pPr>
       <w:rPr>
-        <w:rFonts w:ascii="Wingdings" w:hAnsi="Wingdings" w:hint="default"/>
+        <w:rFonts w:hint="default" w:ascii="Wingdings" w:hAnsi="Wingdings"/>
       </w:rPr>
     </w:lvl>
     <w:lvl w:ilvl="6" w:tplc="04090001" w:tentative="1">
@@ -2127,7 +3067,7 @@
         <w:ind w:left="5040" w:hanging="360"/>
       </w:pPr>
       <w:rPr>
-        <w:rFonts w:ascii="Symbol" w:hAnsi="Symbol" w:hint="default"/>
+        <w:rFonts w:hint="default" w:ascii="Symbol" w:hAnsi="Symbol"/>
       </w:rPr>
     </w:lvl>
     <w:lvl w:ilvl="7" w:tplc="04090003" w:tentative="1">
@@ -2139,7 +3079,7 @@
         <w:ind w:left="5760" w:hanging="360"/>
       </w:pPr>
       <w:rPr>
-        <w:rFonts w:ascii="Courier New" w:hAnsi="Courier New" w:cs="Courier New" w:hint="default"/>
+        <w:rFonts w:hint="default" w:ascii="Courier New" w:hAnsi="Courier New" w:cs="Courier New"/>
       </w:rPr>
     </w:lvl>
     <w:lvl w:ilvl="8" w:tplc="04090005" w:tentative="1">
@@ -2151,7 +3091,7 @@
         <w:ind w:left="6480" w:hanging="360"/>
       </w:pPr>
       <w:rPr>
-        <w:rFonts w:ascii="Wingdings" w:hAnsi="Wingdings" w:hint="default"/>
+        <w:rFonts w:hint="default" w:ascii="Wingdings" w:hAnsi="Wingdings"/>
       </w:rPr>
     </w:lvl>
   </w:abstractNum>
@@ -2168,7 +3108,7 @@
         <w:ind w:left="720" w:hanging="360"/>
       </w:pPr>
       <w:rPr>
-        <w:rFonts w:ascii="Symbol" w:hAnsi="Symbol" w:hint="default"/>
+        <w:rFonts w:hint="default" w:ascii="Symbol" w:hAnsi="Symbol"/>
       </w:rPr>
     </w:lvl>
     <w:lvl w:ilvl="1" w:tplc="04090003" w:tentative="1">
@@ -2180,7 +3120,7 @@
         <w:ind w:left="1440" w:hanging="360"/>
       </w:pPr>
       <w:rPr>
-        <w:rFonts w:ascii="Courier New" w:hAnsi="Courier New" w:cs="Courier New" w:hint="default"/>
+        <w:rFonts w:hint="default" w:ascii="Courier New" w:hAnsi="Courier New" w:cs="Courier New"/>
       </w:rPr>
     </w:lvl>
     <w:lvl w:ilvl="2" w:tplc="04090005" w:tentative="1">
@@ -2192,7 +3132,7 @@
         <w:ind w:left="2160" w:hanging="360"/>
       </w:pPr>
       <w:rPr>
-        <w:rFonts w:ascii="Wingdings" w:hAnsi="Wingdings" w:hint="default"/>
+        <w:rFonts w:hint="default" w:ascii="Wingdings" w:hAnsi="Wingdings"/>
       </w:rPr>
     </w:lvl>
     <w:lvl w:ilvl="3" w:tplc="04090001" w:tentative="1">
@@ -2204,7 +3144,7 @@
         <w:ind w:left="2880" w:hanging="360"/>
       </w:pPr>
       <w:rPr>
-        <w:rFonts w:ascii="Symbol" w:hAnsi="Symbol" w:hint="default"/>
+        <w:rFonts w:hint="default" w:ascii="Symbol" w:hAnsi="Symbol"/>
       </w:rPr>
     </w:lvl>
     <w:lvl w:ilvl="4" w:tplc="04090003" w:tentative="1">
@@ -2216,7 +3156,7 @@
         <w:ind w:left="3600" w:hanging="360"/>
       </w:pPr>
       <w:rPr>
-        <w:rFonts w:ascii="Courier New" w:hAnsi="Courier New" w:cs="Courier New" w:hint="default"/>
+        <w:rFonts w:hint="default" w:ascii="Courier New" w:hAnsi="Courier New" w:cs="Courier New"/>
       </w:rPr>
     </w:lvl>
     <w:lvl w:ilvl="5" w:tplc="04090005" w:tentative="1">
@@ -2228,7 +3168,7 @@
         <w:ind w:left="4320" w:hanging="360"/>
       </w:pPr>
       <w:rPr>
-        <w:rFonts w:ascii="Wingdings" w:hAnsi="Wingdings" w:hint="default"/>
+        <w:rFonts w:hint="default" w:ascii="Wingdings" w:hAnsi="Wingdings"/>
       </w:rPr>
     </w:lvl>
     <w:lvl w:ilvl="6" w:tplc="04090001" w:tentative="1">
@@ -2240,7 +3180,7 @@
         <w:ind w:left="5040" w:hanging="360"/>
       </w:pPr>
       <w:rPr>
-        <w:rFonts w:ascii="Symbol" w:hAnsi="Symbol" w:hint="default"/>
+        <w:rFonts w:hint="default" w:ascii="Symbol" w:hAnsi="Symbol"/>
       </w:rPr>
     </w:lvl>
     <w:lvl w:ilvl="7" w:tplc="04090003" w:tentative="1">
@@ -2252,7 +3192,7 @@
         <w:ind w:left="5760" w:hanging="360"/>
       </w:pPr>
       <w:rPr>
-        <w:rFonts w:ascii="Courier New" w:hAnsi="Courier New" w:cs="Courier New" w:hint="default"/>
+        <w:rFonts w:hint="default" w:ascii="Courier New" w:hAnsi="Courier New" w:cs="Courier New"/>
       </w:rPr>
     </w:lvl>
     <w:lvl w:ilvl="8" w:tplc="04090005" w:tentative="1">
@@ -2264,7 +3204,7 @@
         <w:ind w:left="6480" w:hanging="360"/>
       </w:pPr>
       <w:rPr>
-        <w:rFonts w:ascii="Wingdings" w:hAnsi="Wingdings" w:hint="default"/>
+        <w:rFonts w:hint="default" w:ascii="Wingdings" w:hAnsi="Wingdings"/>
       </w:rPr>
     </w:lvl>
   </w:abstractNum>
@@ -2291,7 +3231,7 @@
   <w:docDefaults>
     <w:rPrDefault>
       <w:rPr>
-        <w:rFonts w:ascii="Times New Roman" w:eastAsiaTheme="minorHAnsi" w:hAnsi="Times New Roman" w:cstheme="minorBidi"/>
+        <w:rFonts w:ascii="Times New Roman" w:hAnsi="Times New Roman" w:eastAsiaTheme="minorHAnsi" w:cstheme="minorBidi"/>
         <w:sz w:val="26"/>
         <w:szCs w:val="22"/>
         <w:lang w:val="en-US" w:eastAsia="en-US" w:bidi="ar-SA"/>
@@ -2306,14 +3246,14 @@
   <w:latentStyles w:defLockedState="0" w:defUIPriority="99" w:defSemiHidden="0" w:defUnhideWhenUsed="0" w:defQFormat="0" w:count="376">
     <w:lsdException w:name="Normal" w:uiPriority="0" w:qFormat="1"/>
     <w:lsdException w:name="heading 1" w:uiPriority="9" w:qFormat="1"/>
-    <w:lsdException w:name="heading 2" w:semiHidden="1" w:uiPriority="9" w:unhideWhenUsed="1" w:qFormat="1"/>
-    <w:lsdException w:name="heading 3" w:semiHidden="1" w:uiPriority="9" w:unhideWhenUsed="1" w:qFormat="1"/>
-    <w:lsdException w:name="heading 4" w:semiHidden="1" w:uiPriority="9" w:unhideWhenUsed="1" w:qFormat="1"/>
-    <w:lsdException w:name="heading 5" w:semiHidden="1" w:uiPriority="9" w:unhideWhenUsed="1" w:qFormat="1"/>
-    <w:lsdException w:name="heading 6" w:semiHidden="1" w:uiPriority="9" w:unhideWhenUsed="1" w:qFormat="1"/>
-    <w:lsdException w:name="heading 7" w:semiHidden="1" w:uiPriority="9" w:unhideWhenUsed="1" w:qFormat="1"/>
-    <w:lsdException w:name="heading 8" w:semiHidden="1" w:uiPriority="9" w:unhideWhenUsed="1" w:qFormat="1"/>
-    <w:lsdException w:name="heading 9" w:semiHidden="1" w:uiPriority="9" w:unhideWhenUsed="1" w:qFormat="1"/>
+    <w:lsdException w:name="heading 2" w:uiPriority="9" w:semiHidden="1" w:unhideWhenUsed="1" w:qFormat="1"/>
+    <w:lsdException w:name="heading 3" w:uiPriority="9" w:semiHidden="1" w:unhideWhenUsed="1" w:qFormat="1"/>
+    <w:lsdException w:name="heading 4" w:uiPriority="9" w:semiHidden="1" w:unhideWhenUsed="1" w:qFormat="1"/>
+    <w:lsdException w:name="heading 5" w:uiPriority="9" w:semiHidden="1" w:unhideWhenUsed="1" w:qFormat="1"/>
+    <w:lsdException w:name="heading 6" w:uiPriority="9" w:semiHidden="1" w:unhideWhenUsed="1" w:qFormat="1"/>
+    <w:lsdException w:name="heading 7" w:uiPriority="9" w:semiHidden="1" w:unhideWhenUsed="1" w:qFormat="1"/>
+    <w:lsdException w:name="heading 8" w:uiPriority="9" w:semiHidden="1" w:unhideWhenUsed="1" w:qFormat="1"/>
+    <w:lsdException w:name="heading 9" w:uiPriority="9" w:semiHidden="1" w:unhideWhenUsed="1" w:qFormat="1"/>
     <w:lsdException w:name="index 1" w:semiHidden="1" w:unhideWhenUsed="1"/>
     <w:lsdException w:name="index 2" w:semiHidden="1" w:unhideWhenUsed="1"/>
     <w:lsdException w:name="index 3" w:semiHidden="1" w:unhideWhenUsed="1"/>
@@ -2323,22 +3263,22 @@
     <w:lsdException w:name="index 7" w:semiHidden="1" w:unhideWhenUsed="1"/>
     <w:lsdException w:name="index 8" w:semiHidden="1" w:unhideWhenUsed="1"/>
     <w:lsdException w:name="index 9" w:semiHidden="1" w:unhideWhenUsed="1"/>
-    <w:lsdException w:name="toc 1" w:semiHidden="1" w:uiPriority="39" w:unhideWhenUsed="1"/>
-    <w:lsdException w:name="toc 2" w:semiHidden="1" w:uiPriority="39" w:unhideWhenUsed="1"/>
-    <w:lsdException w:name="toc 3" w:semiHidden="1" w:uiPriority="39" w:unhideWhenUsed="1"/>
-    <w:lsdException w:name="toc 4" w:semiHidden="1" w:uiPriority="39" w:unhideWhenUsed="1"/>
-    <w:lsdException w:name="toc 5" w:semiHidden="1" w:uiPriority="39" w:unhideWhenUsed="1"/>
-    <w:lsdException w:name="toc 6" w:semiHidden="1" w:uiPriority="39" w:unhideWhenUsed="1"/>
-    <w:lsdException w:name="toc 7" w:semiHidden="1" w:uiPriority="39" w:unhideWhenUsed="1"/>
-    <w:lsdException w:name="toc 8" w:semiHidden="1" w:uiPriority="39" w:unhideWhenUsed="1"/>
-    <w:lsdException w:name="toc 9" w:semiHidden="1" w:uiPriority="39" w:unhideWhenUsed="1"/>
+    <w:lsdException w:name="toc 1" w:uiPriority="39" w:semiHidden="1" w:unhideWhenUsed="1"/>
+    <w:lsdException w:name="toc 2" w:uiPriority="39" w:semiHidden="1" w:unhideWhenUsed="1"/>
+    <w:lsdException w:name="toc 3" w:uiPriority="39" w:semiHidden="1" w:unhideWhenUsed="1"/>
+    <w:lsdException w:name="toc 4" w:uiPriority="39" w:semiHidden="1" w:unhideWhenUsed="1"/>
+    <w:lsdException w:name="toc 5" w:uiPriority="39" w:semiHidden="1" w:unhideWhenUsed="1"/>
+    <w:lsdException w:name="toc 6" w:uiPriority="39" w:semiHidden="1" w:unhideWhenUsed="1"/>
+    <w:lsdException w:name="toc 7" w:uiPriority="39" w:semiHidden="1" w:unhideWhenUsed="1"/>
+    <w:lsdException w:name="toc 8" w:uiPriority="39" w:semiHidden="1" w:unhideWhenUsed="1"/>
+    <w:lsdException w:name="toc 9" w:uiPriority="39" w:semiHidden="1" w:unhideWhenUsed="1"/>
     <w:lsdException w:name="Normal Indent" w:semiHidden="1" w:unhideWhenUsed="1"/>
     <w:lsdException w:name="footnote text" w:semiHidden="1" w:unhideWhenUsed="1"/>
     <w:lsdException w:name="annotation text" w:semiHidden="1" w:unhideWhenUsed="1"/>
     <w:lsdException w:name="header" w:semiHidden="1" w:unhideWhenUsed="1"/>
     <w:lsdException w:name="footer" w:semiHidden="1" w:unhideWhenUsed="1"/>
     <w:lsdException w:name="index heading" w:semiHidden="1" w:unhideWhenUsed="1"/>
-    <w:lsdException w:name="caption" w:semiHidden="1" w:uiPriority="35" w:unhideWhenUsed="1" w:qFormat="1"/>
+    <w:lsdException w:name="caption" w:uiPriority="35" w:semiHidden="1" w:unhideWhenUsed="1" w:qFormat="1"/>
     <w:lsdException w:name="table of figures" w:semiHidden="1" w:unhideWhenUsed="1"/>
     <w:lsdException w:name="envelope address" w:semiHidden="1" w:unhideWhenUsed="1"/>
     <w:lsdException w:name="envelope return" w:semiHidden="1" w:unhideWhenUsed="1"/>
@@ -2369,7 +3309,7 @@
     <w:lsdException w:name="Title" w:uiPriority="10" w:qFormat="1"/>
     <w:lsdException w:name="Closing" w:semiHidden="1" w:unhideWhenUsed="1"/>
     <w:lsdException w:name="Signature" w:semiHidden="1" w:unhideWhenUsed="1"/>
-    <w:lsdException w:name="Default Paragraph Font" w:semiHidden="1" w:uiPriority="1" w:unhideWhenUsed="1"/>
+    <w:lsdException w:name="Default Paragraph Font" w:uiPriority="1" w:semiHidden="1" w:unhideWhenUsed="1"/>
     <w:lsdException w:name="Body Text" w:semiHidden="1" w:unhideWhenUsed="1"/>
     <w:lsdException w:name="Body Text Indent" w:semiHidden="1" w:unhideWhenUsed="1"/>
     <w:lsdException w:name="List Continue" w:semiHidden="1" w:unhideWhenUsed="1"/>
@@ -2569,8 +3509,8 @@
     <w:lsdException w:name="Subtle Reference" w:uiPriority="31" w:qFormat="1"/>
     <w:lsdException w:name="Intense Reference" w:uiPriority="32" w:qFormat="1"/>
     <w:lsdException w:name="Book Title" w:uiPriority="33" w:qFormat="1"/>
-    <w:lsdException w:name="Bibliography" w:semiHidden="1" w:uiPriority="37" w:unhideWhenUsed="1"/>
-    <w:lsdException w:name="TOC Heading" w:semiHidden="1" w:uiPriority="39" w:unhideWhenUsed="1" w:qFormat="1"/>
+    <w:lsdException w:name="Bibliography" w:uiPriority="37" w:semiHidden="1" w:unhideWhenUsed="1"/>
+    <w:lsdException w:name="TOC Heading" w:uiPriority="39" w:semiHidden="1" w:unhideWhenUsed="1" w:qFormat="1"/>
     <w:lsdException w:name="Plain Table 1" w:uiPriority="41"/>
     <w:lsdException w:name="Plain Table 2" w:uiPriority="42"/>
     <w:lsdException w:name="Plain Table 3" w:uiPriority="43"/>
@@ -2681,7 +3621,7 @@
     <w:lsdException w:name="Unresolved Mention" w:semiHidden="1" w:unhideWhenUsed="1"/>
     <w:lsdException w:name="Smart Link" w:semiHidden="1" w:unhideWhenUsed="1"/>
   </w:latentStyles>
-  <w:style w:type="paragraph" w:default="1" w:styleId="Normal">
+  <w:style w:type="paragraph" w:styleId="Normal" w:default="1">
     <w:name w:val="Normal"/>
     <w:qFormat/>
     <w:rsid w:val="006D36DC"/>
@@ -2690,13 +3630,13 @@
       <w:sz w:val="22"/>
     </w:rPr>
   </w:style>
-  <w:style w:type="character" w:default="1" w:styleId="DefaultParagraphFont">
+  <w:style w:type="character" w:styleId="DefaultParagraphFont" w:default="1">
     <w:name w:val="Default Paragraph Font"/>
     <w:uiPriority w:val="1"/>
     <w:semiHidden/>
     <w:unhideWhenUsed/>
   </w:style>
-  <w:style w:type="table" w:default="1" w:styleId="TableNormal">
+  <w:style w:type="table" w:styleId="TableNormal" w:default="1">
     <w:name w:val="Normal Table"/>
     <w:uiPriority w:val="99"/>
     <w:semiHidden/>
@@ -2711,7 +3651,7 @@
       </w:tblCellMar>
     </w:tblPr>
   </w:style>
-  <w:style w:type="numbering" w:default="1" w:styleId="NoList">
+  <w:style w:type="numbering" w:styleId="NoList" w:default="1">
     <w:name w:val="No List"/>
     <w:uiPriority w:val="99"/>
     <w:semiHidden/>

</xml_diff>